<commit_message>
Removed appuser entirely from transaction``
</commit_message>
<xml_diff>
--- a/doc/Documentation BanKING 2.0.docx
+++ b/doc/Documentation BanKING 2.0.docx
@@ -169,7 +169,7 @@
           <w:r>
             <w:fldChar w:fldCharType="separate"/>
           </w:r>
-          <w:hyperlink w:anchor="_Toc106706889" w:history="1">
+          <w:hyperlink w:anchor="_Toc106877452" w:history="1">
             <w:r>
               <w:rPr>
                 <w:rStyle w:val="Hyperlink"/>
@@ -197,7 +197,7 @@
                 <w:noProof/>
                 <w:webHidden/>
               </w:rPr>
-              <w:instrText xml:space="preserve"> PAGEREF _Toc106706889 \h </w:instrText>
+              <w:instrText xml:space="preserve"> PAGEREF _Toc106877452 \h </w:instrText>
             </w:r>
             <w:r>
               <w:rPr>
@@ -240,11 +240,82 @@
               <w:lang w:eastAsia="nl-NL"/>
             </w:rPr>
           </w:pPr>
-          <w:hyperlink w:anchor="_Toc106706890" w:history="1">
+          <w:hyperlink w:anchor="_Toc106877453" w:history="1">
             <w:r>
               <w:rPr>
                 <w:rStyle w:val="Hyperlink"/>
                 <w:noProof/>
+                <w:lang w:val="en-US"/>
+              </w:rPr>
+              <w:t>About:</w:t>
+            </w:r>
+            <w:r>
+              <w:rPr>
+                <w:noProof/>
+                <w:webHidden/>
+              </w:rPr>
+              <w:tab/>
+            </w:r>
+            <w:r>
+              <w:rPr>
+                <w:noProof/>
+                <w:webHidden/>
+              </w:rPr>
+              <w:fldChar w:fldCharType="begin"/>
+            </w:r>
+            <w:r>
+              <w:rPr>
+                <w:noProof/>
+                <w:webHidden/>
+              </w:rPr>
+              <w:instrText xml:space="preserve"> PAGEREF _Toc106877453 \h </w:instrText>
+            </w:r>
+            <w:r>
+              <w:rPr>
+                <w:noProof/>
+                <w:webHidden/>
+              </w:rPr>
+            </w:r>
+            <w:r>
+              <w:rPr>
+                <w:noProof/>
+                <w:webHidden/>
+              </w:rPr>
+              <w:fldChar w:fldCharType="separate"/>
+            </w:r>
+            <w:r>
+              <w:rPr>
+                <w:noProof/>
+                <w:webHidden/>
+              </w:rPr>
+              <w:t>3</w:t>
+            </w:r>
+            <w:r>
+              <w:rPr>
+                <w:noProof/>
+                <w:webHidden/>
+              </w:rPr>
+              <w:fldChar w:fldCharType="end"/>
+            </w:r>
+          </w:hyperlink>
+        </w:p>
+        <w:p>
+          <w:pPr>
+            <w:pStyle w:val="Inhopg2"/>
+            <w:tabs>
+              <w:tab w:val="right" w:leader="dot" w:pos="9350"/>
+            </w:tabs>
+            <w:rPr>
+              <w:rFonts w:eastAsiaTheme="minorEastAsia"/>
+              <w:noProof/>
+              <w:lang w:eastAsia="nl-NL"/>
+            </w:rPr>
+          </w:pPr>
+          <w:hyperlink w:anchor="_Toc106877454" w:history="1">
+            <w:r>
+              <w:rPr>
+                <w:rStyle w:val="Hyperlink"/>
+                <w:noProof/>
               </w:rPr>
               <w:t>Layers:</w:t>
             </w:r>
@@ -267,7 +338,7 @@
                 <w:noProof/>
                 <w:webHidden/>
               </w:rPr>
-              <w:instrText xml:space="preserve"> PAGEREF _Toc106706890 \h </w:instrText>
+              <w:instrText xml:space="preserve"> PAGEREF _Toc106877454 \h </w:instrText>
             </w:r>
             <w:r>
               <w:rPr>
@@ -310,7 +381,7 @@
               <w:lang w:eastAsia="nl-NL"/>
             </w:rPr>
           </w:pPr>
-          <w:hyperlink w:anchor="_Toc106706891" w:history="1">
+          <w:hyperlink w:anchor="_Toc106877455" w:history="1">
             <w:r>
               <w:rPr>
                 <w:rStyle w:val="Hyperlink"/>
@@ -337,7 +408,7 @@
                 <w:noProof/>
                 <w:webHidden/>
               </w:rPr>
-              <w:instrText xml:space="preserve"> PAGEREF _Toc106706891 \h </w:instrText>
+              <w:instrText xml:space="preserve"> PAGEREF _Toc106877455 \h </w:instrText>
             </w:r>
             <w:r>
               <w:rPr>
@@ -380,7 +451,7 @@
               <w:lang w:eastAsia="nl-NL"/>
             </w:rPr>
           </w:pPr>
-          <w:hyperlink w:anchor="_Toc106706892" w:history="1">
+          <w:hyperlink w:anchor="_Toc106877456" w:history="1">
             <w:r>
               <w:rPr>
                 <w:rStyle w:val="Hyperlink"/>
@@ -407,7 +478,7 @@
                 <w:noProof/>
                 <w:webHidden/>
               </w:rPr>
-              <w:instrText xml:space="preserve"> PAGEREF _Toc106706892 \h </w:instrText>
+              <w:instrText xml:space="preserve"> PAGEREF _Toc106877456 \h </w:instrText>
             </w:r>
             <w:r>
               <w:rPr>
@@ -450,7 +521,7 @@
               <w:lang w:eastAsia="nl-NL"/>
             </w:rPr>
           </w:pPr>
-          <w:hyperlink w:anchor="_Toc106706893" w:history="1">
+          <w:hyperlink w:anchor="_Toc106877457" w:history="1">
             <w:r>
               <w:rPr>
                 <w:rStyle w:val="Hyperlink"/>
@@ -477,7 +548,7 @@
                 <w:noProof/>
                 <w:webHidden/>
               </w:rPr>
-              <w:instrText xml:space="preserve"> PAGEREF _Toc106706893 \h </w:instrText>
+              <w:instrText xml:space="preserve"> PAGEREF _Toc106877457 \h </w:instrText>
             </w:r>
             <w:r>
               <w:rPr>
@@ -520,7 +591,7 @@
               <w:lang w:eastAsia="nl-NL"/>
             </w:rPr>
           </w:pPr>
-          <w:hyperlink w:anchor="_Toc106706894" w:history="1">
+          <w:hyperlink w:anchor="_Toc106877458" w:history="1">
             <w:r>
               <w:rPr>
                 <w:rStyle w:val="Hyperlink"/>
@@ -548,7 +619,7 @@
                 <w:noProof/>
                 <w:webHidden/>
               </w:rPr>
-              <w:instrText xml:space="preserve"> PAGEREF _Toc106706894 \h </w:instrText>
+              <w:instrText xml:space="preserve"> PAGEREF _Toc106877458 \h </w:instrText>
             </w:r>
             <w:r>
               <w:rPr>
@@ -591,7 +662,7 @@
               <w:lang w:eastAsia="nl-NL"/>
             </w:rPr>
           </w:pPr>
-          <w:hyperlink w:anchor="_Toc106706895" w:history="1">
+          <w:hyperlink w:anchor="_Toc106877459" w:history="1">
             <w:r>
               <w:rPr>
                 <w:rStyle w:val="Hyperlink"/>
@@ -619,7 +690,7 @@
                 <w:noProof/>
                 <w:webHidden/>
               </w:rPr>
-              <w:instrText xml:space="preserve"> PAGEREF _Toc106706895 \h </w:instrText>
+              <w:instrText xml:space="preserve"> PAGEREF _Toc106877459 \h </w:instrText>
             </w:r>
             <w:r>
               <w:rPr>
@@ -662,7 +733,7 @@
               <w:lang w:eastAsia="nl-NL"/>
             </w:rPr>
           </w:pPr>
-          <w:hyperlink w:anchor="_Toc106706896" w:history="1">
+          <w:hyperlink w:anchor="_Toc106877460" w:history="1">
             <w:r>
               <w:rPr>
                 <w:rStyle w:val="Hyperlink"/>
@@ -689,7 +760,7 @@
                 <w:noProof/>
                 <w:webHidden/>
               </w:rPr>
-              <w:instrText xml:space="preserve"> PAGEREF _Toc106706896 \h </w:instrText>
+              <w:instrText xml:space="preserve"> PAGEREF _Toc106877460 \h </w:instrText>
             </w:r>
             <w:r>
               <w:rPr>
@@ -732,7 +803,7 @@
               <w:lang w:eastAsia="nl-NL"/>
             </w:rPr>
           </w:pPr>
-          <w:hyperlink w:anchor="_Toc106706897" w:history="1">
+          <w:hyperlink w:anchor="_Toc106877461" w:history="1">
             <w:r>
               <w:rPr>
                 <w:rStyle w:val="Hyperlink"/>
@@ -759,7 +830,7 @@
                 <w:noProof/>
                 <w:webHidden/>
               </w:rPr>
-              <w:instrText xml:space="preserve"> PAGEREF _Toc106706897 \h </w:instrText>
+              <w:instrText xml:space="preserve"> PAGEREF _Toc106877461 \h </w:instrText>
             </w:r>
             <w:r>
               <w:rPr>
@@ -802,7 +873,7 @@
               <w:lang w:eastAsia="nl-NL"/>
             </w:rPr>
           </w:pPr>
-          <w:hyperlink w:anchor="_Toc106706898" w:history="1">
+          <w:hyperlink w:anchor="_Toc106877462" w:history="1">
             <w:r>
               <w:rPr>
                 <w:rStyle w:val="Hyperlink"/>
@@ -829,7 +900,7 @@
                 <w:noProof/>
                 <w:webHidden/>
               </w:rPr>
-              <w:instrText xml:space="preserve"> PAGEREF _Toc106706898 \h </w:instrText>
+              <w:instrText xml:space="preserve"> PAGEREF _Toc106877462 \h </w:instrText>
             </w:r>
             <w:r>
               <w:rPr>
@@ -872,12 +943,11 @@
               <w:lang w:eastAsia="nl-NL"/>
             </w:rPr>
           </w:pPr>
-          <w:hyperlink w:anchor="_Toc106706899" w:history="1">
+          <w:hyperlink w:anchor="_Toc106877463" w:history="1">
             <w:r>
               <w:rPr>
                 <w:rStyle w:val="Hyperlink"/>
                 <w:noProof/>
-                <w:lang w:val="en-US"/>
               </w:rPr>
               <w:t>Backend: Rest Specification</w:t>
             </w:r>
@@ -900,7 +970,7 @@
                 <w:noProof/>
                 <w:webHidden/>
               </w:rPr>
-              <w:instrText xml:space="preserve"> PAGEREF _Toc106706899 \h </w:instrText>
+              <w:instrText xml:space="preserve"> PAGEREF _Toc106877463 \h </w:instrText>
             </w:r>
             <w:r>
               <w:rPr>
@@ -943,7 +1013,7 @@
               <w:lang w:eastAsia="nl-NL"/>
             </w:rPr>
           </w:pPr>
-          <w:hyperlink w:anchor="_Toc106706900" w:history="1">
+          <w:hyperlink w:anchor="_Toc106877464" w:history="1">
             <w:r>
               <w:rPr>
                 <w:rStyle w:val="Hyperlink"/>
@@ -971,7 +1041,7 @@
                 <w:noProof/>
                 <w:webHidden/>
               </w:rPr>
-              <w:instrText xml:space="preserve"> PAGEREF _Toc106706900 \h </w:instrText>
+              <w:instrText xml:space="preserve"> PAGEREF _Toc106877464 \h </w:instrText>
             </w:r>
             <w:r>
               <w:rPr>
@@ -991,7 +1061,7 @@
                 <w:noProof/>
                 <w:webHidden/>
               </w:rPr>
-              <w:t>6</w:t>
+              <w:t>11</w:t>
             </w:r>
             <w:r>
               <w:rPr>
@@ -1014,7 +1084,7 @@
               <w:lang w:eastAsia="nl-NL"/>
             </w:rPr>
           </w:pPr>
-          <w:hyperlink w:anchor="_Toc106706901" w:history="1">
+          <w:hyperlink w:anchor="_Toc106877465" w:history="1">
             <w:r>
               <w:rPr>
                 <w:rStyle w:val="Hyperlink"/>
@@ -1041,7 +1111,7 @@
                 <w:noProof/>
                 <w:webHidden/>
               </w:rPr>
-              <w:instrText xml:space="preserve"> PAGEREF _Toc106706901 \h </w:instrText>
+              <w:instrText xml:space="preserve"> PAGEREF _Toc106877465 \h </w:instrText>
             </w:r>
             <w:r>
               <w:rPr>
@@ -1061,7 +1131,7 @@
                 <w:noProof/>
                 <w:webHidden/>
               </w:rPr>
-              <w:t>6</w:t>
+              <w:t>11</w:t>
             </w:r>
             <w:r>
               <w:rPr>
@@ -1084,7 +1154,7 @@
               <w:lang w:eastAsia="nl-NL"/>
             </w:rPr>
           </w:pPr>
-          <w:hyperlink w:anchor="_Toc106706902" w:history="1">
+          <w:hyperlink w:anchor="_Toc106877466" w:history="1">
             <w:r>
               <w:rPr>
                 <w:rStyle w:val="Hyperlink"/>
@@ -1111,7 +1181,7 @@
                 <w:noProof/>
                 <w:webHidden/>
               </w:rPr>
-              <w:instrText xml:space="preserve"> PAGEREF _Toc106706902 \h </w:instrText>
+              <w:instrText xml:space="preserve"> PAGEREF _Toc106877466 \h </w:instrText>
             </w:r>
             <w:r>
               <w:rPr>
@@ -1131,7 +1201,7 @@
                 <w:noProof/>
                 <w:webHidden/>
               </w:rPr>
-              <w:t>7</w:t>
+              <w:t>12</w:t>
             </w:r>
             <w:r>
               <w:rPr>
@@ -1154,7 +1224,7 @@
               <w:lang w:eastAsia="nl-NL"/>
             </w:rPr>
           </w:pPr>
-          <w:hyperlink w:anchor="_Toc106706903" w:history="1">
+          <w:hyperlink w:anchor="_Toc106877467" w:history="1">
             <w:r>
               <w:rPr>
                 <w:rStyle w:val="Hyperlink"/>
@@ -1182,7 +1252,7 @@
                 <w:noProof/>
                 <w:webHidden/>
               </w:rPr>
-              <w:instrText xml:space="preserve"> PAGEREF _Toc106706903 \h </w:instrText>
+              <w:instrText xml:space="preserve"> PAGEREF _Toc106877467 \h </w:instrText>
             </w:r>
             <w:r>
               <w:rPr>
@@ -1202,7 +1272,287 @@
                 <w:noProof/>
                 <w:webHidden/>
               </w:rPr>
-              <w:t>8</w:t>
+              <w:t>13</w:t>
+            </w:r>
+            <w:r>
+              <w:rPr>
+                <w:noProof/>
+                <w:webHidden/>
+              </w:rPr>
+              <w:fldChar w:fldCharType="end"/>
+            </w:r>
+          </w:hyperlink>
+        </w:p>
+        <w:p>
+          <w:pPr>
+            <w:pStyle w:val="Inhopg2"/>
+            <w:tabs>
+              <w:tab w:val="right" w:leader="dot" w:pos="9350"/>
+            </w:tabs>
+            <w:rPr>
+              <w:rFonts w:eastAsiaTheme="minorEastAsia"/>
+              <w:noProof/>
+              <w:lang w:eastAsia="nl-NL"/>
+            </w:rPr>
+          </w:pPr>
+          <w:hyperlink w:anchor="_Toc106877468" w:history="1">
+            <w:r>
+              <w:rPr>
+                <w:rStyle w:val="Hyperlink"/>
+                <w:noProof/>
+              </w:rPr>
+              <w:t>JWT:</w:t>
+            </w:r>
+            <w:r>
+              <w:rPr>
+                <w:noProof/>
+                <w:webHidden/>
+              </w:rPr>
+              <w:tab/>
+            </w:r>
+            <w:r>
+              <w:rPr>
+                <w:noProof/>
+                <w:webHidden/>
+              </w:rPr>
+              <w:fldChar w:fldCharType="begin"/>
+            </w:r>
+            <w:r>
+              <w:rPr>
+                <w:noProof/>
+                <w:webHidden/>
+              </w:rPr>
+              <w:instrText xml:space="preserve"> PAGEREF _Toc106877468 \h </w:instrText>
+            </w:r>
+            <w:r>
+              <w:rPr>
+                <w:noProof/>
+                <w:webHidden/>
+              </w:rPr>
+            </w:r>
+            <w:r>
+              <w:rPr>
+                <w:noProof/>
+                <w:webHidden/>
+              </w:rPr>
+              <w:fldChar w:fldCharType="separate"/>
+            </w:r>
+            <w:r>
+              <w:rPr>
+                <w:noProof/>
+                <w:webHidden/>
+              </w:rPr>
+              <w:t>13</w:t>
+            </w:r>
+            <w:r>
+              <w:rPr>
+                <w:noProof/>
+                <w:webHidden/>
+              </w:rPr>
+              <w:fldChar w:fldCharType="end"/>
+            </w:r>
+          </w:hyperlink>
+        </w:p>
+        <w:p>
+          <w:pPr>
+            <w:pStyle w:val="Inhopg2"/>
+            <w:tabs>
+              <w:tab w:val="right" w:leader="dot" w:pos="9350"/>
+            </w:tabs>
+            <w:rPr>
+              <w:rFonts w:eastAsiaTheme="minorEastAsia"/>
+              <w:noProof/>
+              <w:lang w:eastAsia="nl-NL"/>
+            </w:rPr>
+          </w:pPr>
+          <w:hyperlink w:anchor="_Toc106877469" w:history="1">
+            <w:r>
+              <w:rPr>
+                <w:rStyle w:val="Hyperlink"/>
+                <w:noProof/>
+              </w:rPr>
+              <w:t>Lombok;</w:t>
+            </w:r>
+            <w:r>
+              <w:rPr>
+                <w:noProof/>
+                <w:webHidden/>
+              </w:rPr>
+              <w:tab/>
+            </w:r>
+            <w:r>
+              <w:rPr>
+                <w:noProof/>
+                <w:webHidden/>
+              </w:rPr>
+              <w:fldChar w:fldCharType="begin"/>
+            </w:r>
+            <w:r>
+              <w:rPr>
+                <w:noProof/>
+                <w:webHidden/>
+              </w:rPr>
+              <w:instrText xml:space="preserve"> PAGEREF _Toc106877469 \h </w:instrText>
+            </w:r>
+            <w:r>
+              <w:rPr>
+                <w:noProof/>
+                <w:webHidden/>
+              </w:rPr>
+            </w:r>
+            <w:r>
+              <w:rPr>
+                <w:noProof/>
+                <w:webHidden/>
+              </w:rPr>
+              <w:fldChar w:fldCharType="separate"/>
+            </w:r>
+            <w:r>
+              <w:rPr>
+                <w:noProof/>
+                <w:webHidden/>
+              </w:rPr>
+              <w:t>13</w:t>
+            </w:r>
+            <w:r>
+              <w:rPr>
+                <w:noProof/>
+                <w:webHidden/>
+              </w:rPr>
+              <w:fldChar w:fldCharType="end"/>
+            </w:r>
+          </w:hyperlink>
+        </w:p>
+        <w:p>
+          <w:pPr>
+            <w:pStyle w:val="Inhopg2"/>
+            <w:tabs>
+              <w:tab w:val="right" w:leader="dot" w:pos="9350"/>
+            </w:tabs>
+            <w:rPr>
+              <w:rFonts w:eastAsiaTheme="minorEastAsia"/>
+              <w:noProof/>
+              <w:lang w:eastAsia="nl-NL"/>
+            </w:rPr>
+          </w:pPr>
+          <w:hyperlink w:anchor="_Toc106877470" w:history="1">
+            <w:r>
+              <w:rPr>
+                <w:rStyle w:val="Hyperlink"/>
+                <w:noProof/>
+              </w:rPr>
+              <w:t>Gson:</w:t>
+            </w:r>
+            <w:r>
+              <w:rPr>
+                <w:noProof/>
+                <w:webHidden/>
+              </w:rPr>
+              <w:tab/>
+            </w:r>
+            <w:r>
+              <w:rPr>
+                <w:noProof/>
+                <w:webHidden/>
+              </w:rPr>
+              <w:fldChar w:fldCharType="begin"/>
+            </w:r>
+            <w:r>
+              <w:rPr>
+                <w:noProof/>
+                <w:webHidden/>
+              </w:rPr>
+              <w:instrText xml:space="preserve"> PAGEREF _Toc106877470 \h </w:instrText>
+            </w:r>
+            <w:r>
+              <w:rPr>
+                <w:noProof/>
+                <w:webHidden/>
+              </w:rPr>
+            </w:r>
+            <w:r>
+              <w:rPr>
+                <w:noProof/>
+                <w:webHidden/>
+              </w:rPr>
+              <w:fldChar w:fldCharType="separate"/>
+            </w:r>
+            <w:r>
+              <w:rPr>
+                <w:noProof/>
+                <w:webHidden/>
+              </w:rPr>
+              <w:t>14</w:t>
+            </w:r>
+            <w:r>
+              <w:rPr>
+                <w:noProof/>
+                <w:webHidden/>
+              </w:rPr>
+              <w:fldChar w:fldCharType="end"/>
+            </w:r>
+          </w:hyperlink>
+        </w:p>
+        <w:p>
+          <w:pPr>
+            <w:pStyle w:val="Inhopg2"/>
+            <w:tabs>
+              <w:tab w:val="right" w:leader="dot" w:pos="9350"/>
+            </w:tabs>
+            <w:rPr>
+              <w:rFonts w:eastAsiaTheme="minorEastAsia"/>
+              <w:noProof/>
+              <w:lang w:eastAsia="nl-NL"/>
+            </w:rPr>
+          </w:pPr>
+          <w:hyperlink w:anchor="_Toc106877471" w:history="1">
+            <w:r>
+              <w:rPr>
+                <w:rStyle w:val="Hyperlink"/>
+                <w:noProof/>
+              </w:rPr>
+              <w:t>Spring Security</w:t>
+            </w:r>
+            <w:r>
+              <w:rPr>
+                <w:noProof/>
+                <w:webHidden/>
+              </w:rPr>
+              <w:tab/>
+            </w:r>
+            <w:r>
+              <w:rPr>
+                <w:noProof/>
+                <w:webHidden/>
+              </w:rPr>
+              <w:fldChar w:fldCharType="begin"/>
+            </w:r>
+            <w:r>
+              <w:rPr>
+                <w:noProof/>
+                <w:webHidden/>
+              </w:rPr>
+              <w:instrText xml:space="preserve"> PAGEREF _Toc106877471 \h </w:instrText>
+            </w:r>
+            <w:r>
+              <w:rPr>
+                <w:noProof/>
+                <w:webHidden/>
+              </w:rPr>
+            </w:r>
+            <w:r>
+              <w:rPr>
+                <w:noProof/>
+                <w:webHidden/>
+              </w:rPr>
+              <w:fldChar w:fldCharType="separate"/>
+            </w:r>
+            <w:r>
+              <w:rPr>
+                <w:noProof/>
+                <w:webHidden/>
+              </w:rPr>
+              <w:t>14</w:t>
             </w:r>
             <w:r>
               <w:rPr>
@@ -1225,7 +1575,7 @@
               <w:lang w:eastAsia="nl-NL"/>
             </w:rPr>
           </w:pPr>
-          <w:hyperlink w:anchor="_Toc106706904" w:history="1">
+          <w:hyperlink w:anchor="_Toc106877472" w:history="1">
             <w:r>
               <w:rPr>
                 <w:rStyle w:val="Hyperlink"/>
@@ -1253,7 +1603,7 @@
                 <w:noProof/>
                 <w:webHidden/>
               </w:rPr>
-              <w:instrText xml:space="preserve"> PAGEREF _Toc106706904 \h </w:instrText>
+              <w:instrText xml:space="preserve"> PAGEREF _Toc106877472 \h </w:instrText>
             </w:r>
             <w:r>
               <w:rPr>
@@ -1273,7 +1623,7 @@
                 <w:noProof/>
                 <w:webHidden/>
               </w:rPr>
-              <w:t>9</w:t>
+              <w:t>15</w:t>
             </w:r>
             <w:r>
               <w:rPr>
@@ -1296,7 +1646,7 @@
               <w:lang w:eastAsia="nl-NL"/>
             </w:rPr>
           </w:pPr>
-          <w:hyperlink w:anchor="_Toc106706905" w:history="1">
+          <w:hyperlink w:anchor="_Toc106877473" w:history="1">
             <w:r>
               <w:rPr>
                 <w:rStyle w:val="Hyperlink"/>
@@ -1324,7 +1674,7 @@
                 <w:noProof/>
                 <w:webHidden/>
               </w:rPr>
-              <w:instrText xml:space="preserve"> PAGEREF _Toc106706905 \h </w:instrText>
+              <w:instrText xml:space="preserve"> PAGEREF _Toc106877473 \h </w:instrText>
             </w:r>
             <w:r>
               <w:rPr>
@@ -1344,7 +1694,7 @@
                 <w:noProof/>
                 <w:webHidden/>
               </w:rPr>
-              <w:t>10</w:t>
+              <w:t>16</w:t>
             </w:r>
             <w:r>
               <w:rPr>
@@ -1367,7 +1717,7 @@
               <w:lang w:eastAsia="nl-NL"/>
             </w:rPr>
           </w:pPr>
-          <w:hyperlink w:anchor="_Toc106706906" w:history="1">
+          <w:hyperlink w:anchor="_Toc106877474" w:history="1">
             <w:r>
               <w:rPr>
                 <w:rStyle w:val="Hyperlink"/>
@@ -1395,7 +1745,7 @@
                 <w:noProof/>
                 <w:webHidden/>
               </w:rPr>
-              <w:instrText xml:space="preserve"> PAGEREF _Toc106706906 \h </w:instrText>
+              <w:instrText xml:space="preserve"> PAGEREF _Toc106877474 \h </w:instrText>
             </w:r>
             <w:r>
               <w:rPr>
@@ -1415,7 +1765,7 @@
                 <w:noProof/>
                 <w:webHidden/>
               </w:rPr>
-              <w:t>11</w:t>
+              <w:t>17</w:t>
             </w:r>
             <w:r>
               <w:rPr>
@@ -1451,7 +1801,7 @@
           <w:lang w:val="en-US"/>
         </w:rPr>
       </w:pPr>
-      <w:bookmarkStart w:id="0" w:name="_Toc106706889"/>
+      <w:bookmarkStart w:id="0" w:name="_Toc106877452"/>
       <w:r>
         <w:rPr>
           <w:lang w:val="en-US"/>
@@ -1477,12 +1827,92 @@
     <w:p>
       <w:pPr>
         <w:pStyle w:val="Kop2"/>
+        <w:rPr>
+          <w:lang w:val="en-US"/>
+        </w:rPr>
       </w:pPr>
-      <w:bookmarkStart w:id="1" w:name="_Toc106706890"/>
-      <w:r>
-        <w:t>Layers:</w:t>
+      <w:bookmarkStart w:id="1" w:name="_Toc106877453"/>
+      <w:r>
+        <w:rPr>
+          <w:lang w:val="en-US"/>
+        </w:rPr>
+        <w:t>About:</w:t>
       </w:r>
       <w:bookmarkEnd w:id="1"/>
+    </w:p>
+    <w:p>
+      <w:proofErr w:type="spellStart"/>
+      <w:r>
+        <w:t>BanKING</w:t>
+      </w:r>
+      <w:proofErr w:type="spellEnd"/>
+      <w:r>
+        <w:t xml:space="preserve"> is een full-stack </w:t>
+      </w:r>
+      <w:proofErr w:type="spellStart"/>
+      <w:r>
+        <w:t>paypal</w:t>
+      </w:r>
+      <w:proofErr w:type="spellEnd"/>
+      <w:r>
+        <w:t>-achtige online bank applicatie</w:t>
+      </w:r>
+      <w:r>
+        <w:t xml:space="preserve"> die bedoeld is </w:t>
+      </w:r>
+      <w:r>
+        <w:t xml:space="preserve">om gebruikers hun geld veilig </w:t>
+      </w:r>
+      <w:r>
+        <w:t xml:space="preserve"> te </w:t>
+      </w:r>
+      <w:r>
+        <w:t>kunnen</w:t>
+      </w:r>
+      <w:r>
+        <w:t xml:space="preserve"> laten</w:t>
+      </w:r>
+      <w:r>
+        <w:t xml:space="preserve"> op</w:t>
+      </w:r>
+      <w:r>
+        <w:t>bergen, ophalen en versturen. Ook kun je alle transacties die in het verleden zijn gemaakt weergeven, verwijderen en natuurlijk nieuwe maken. Het weergeven gebruikt ook nog verschillende sorteer algoritmes om de transacties overzichtelijker te maken.</w:t>
+      </w:r>
+    </w:p>
+    <w:p/>
+    <w:p>
+      <w:pPr>
+        <w:pStyle w:val="Kop2"/>
+      </w:pPr>
+      <w:r>
+        <w:br/>
+      </w:r>
+      <w:r>
+        <w:t xml:space="preserve">Technical </w:t>
+      </w:r>
+      <w:proofErr w:type="spellStart"/>
+      <w:r>
+        <w:t>Description</w:t>
+      </w:r>
+      <w:proofErr w:type="spellEnd"/>
+      <w:r>
+        <w:t>:</w:t>
+      </w:r>
+    </w:p>
+    <w:p>
+      <w:pPr>
+        <w:pStyle w:val="Kop3"/>
+      </w:pPr>
+      <w:bookmarkStart w:id="2" w:name="_Toc106877454"/>
+      <w:proofErr w:type="spellStart"/>
+      <w:r>
+        <w:t>Layers</w:t>
+      </w:r>
+      <w:proofErr w:type="spellEnd"/>
+      <w:r>
+        <w:t>:</w:t>
+      </w:r>
+      <w:bookmarkEnd w:id="2"/>
     </w:p>
     <w:p>
       <w:pPr>
@@ -1523,13 +1953,13 @@
     <w:p/>
     <w:p>
       <w:pPr>
-        <w:pStyle w:val="Kop3"/>
+        <w:pStyle w:val="Kop4"/>
       </w:pPr>
-      <w:bookmarkStart w:id="2" w:name="_Toc106706891"/>
+      <w:bookmarkStart w:id="3" w:name="_Toc106877455"/>
       <w:r>
         <w:t>Controllers:</w:t>
       </w:r>
-      <w:bookmarkEnd w:id="2"/>
+      <w:bookmarkEnd w:id="3"/>
     </w:p>
     <w:p>
       <w:r>
@@ -1541,14 +1971,14 @@
     </w:p>
     <w:p/>
     <w:p>
-      <w:bookmarkStart w:id="3" w:name="_Toc106706892"/>
+      <w:bookmarkStart w:id="4" w:name="_Toc106877456"/>
       <w:r>
         <w:rPr>
-          <w:rStyle w:val="Kop3Char"/>
+          <w:rStyle w:val="Kop4Char"/>
         </w:rPr>
         <w:t>Services:</w:t>
       </w:r>
-      <w:bookmarkEnd w:id="3"/>
+      <w:bookmarkEnd w:id="4"/>
       <w:r>
         <w:br/>
         <w:t>De services zijn de klassen die alle ‘Business logic’ hanteren. De services hebben meestal een aantal methodes die relevant zijn aan de service en nemen een request als input (met soms parameter</w:t>
@@ -1563,13 +1993,13 @@
     <w:p/>
     <w:p>
       <w:pPr>
-        <w:pStyle w:val="Kop3"/>
+        <w:pStyle w:val="Kop4"/>
       </w:pPr>
-      <w:bookmarkStart w:id="4" w:name="_Toc106706893"/>
+      <w:bookmarkStart w:id="5" w:name="_Toc106877457"/>
       <w:r>
         <w:t>Repositories:</w:t>
       </w:r>
-      <w:bookmarkEnd w:id="4"/>
+      <w:bookmarkEnd w:id="5"/>
     </w:p>
     <w:p>
       <w:r>
@@ -1592,7 +2022,7 @@
           <w:lang w:val="en-US"/>
         </w:rPr>
       </w:pPr>
-      <w:bookmarkStart w:id="5" w:name="_Toc106706894"/>
+      <w:bookmarkStart w:id="6" w:name="_Toc106877458"/>
       <w:r>
         <w:rPr>
           <w:lang w:val="en-US"/>
@@ -1600,7 +2030,7 @@
         <w:lastRenderedPageBreak/>
         <w:t>Backend: Class Diagrams</w:t>
       </w:r>
-      <w:bookmarkEnd w:id="5"/>
+      <w:bookmarkEnd w:id="6"/>
     </w:p>
     <w:p>
       <w:pPr>
@@ -1617,7 +2047,7 @@
           <w:lang w:val="en-US"/>
         </w:rPr>
       </w:pPr>
-      <w:bookmarkStart w:id="6" w:name="_Toc106706895"/>
+      <w:bookmarkStart w:id="7" w:name="_Toc106877459"/>
       <w:r>
         <w:rPr>
           <w:lang w:val="en-US"/>
@@ -1631,7 +2061,7 @@
         </w:rPr>
         <w:t>BanKING</w:t>
       </w:r>
-      <w:bookmarkEnd w:id="6"/>
+      <w:bookmarkEnd w:id="7"/>
       <w:proofErr w:type="spellEnd"/>
     </w:p>
     <w:p>
@@ -1768,11 +2198,11 @@
       <w:pPr>
         <w:pStyle w:val="Kop3"/>
       </w:pPr>
-      <w:bookmarkStart w:id="7" w:name="_Toc106706896"/>
+      <w:bookmarkStart w:id="8" w:name="_Toc106877460"/>
       <w:r>
         <w:t>AppUser:</w:t>
       </w:r>
-      <w:bookmarkEnd w:id="7"/>
+      <w:bookmarkEnd w:id="8"/>
     </w:p>
     <w:p>
       <w:r>
@@ -1811,11 +2241,11 @@
       <w:pPr>
         <w:pStyle w:val="Kop3"/>
       </w:pPr>
-      <w:bookmarkStart w:id="8" w:name="_Toc106706897"/>
+      <w:bookmarkStart w:id="9" w:name="_Toc106877461"/>
       <w:r>
         <w:t>BankAccount:</w:t>
       </w:r>
-      <w:bookmarkEnd w:id="8"/>
+      <w:bookmarkEnd w:id="9"/>
     </w:p>
     <w:p>
       <w:r>
@@ -1891,11 +2321,11 @@
       <w:pPr>
         <w:pStyle w:val="Kop3"/>
       </w:pPr>
-      <w:bookmarkStart w:id="9" w:name="_Toc106706898"/>
+      <w:bookmarkStart w:id="10" w:name="_Toc106877462"/>
       <w:r>
         <w:t>Transaction:</w:t>
       </w:r>
-      <w:bookmarkEnd w:id="9"/>
+      <w:bookmarkEnd w:id="10"/>
     </w:p>
     <w:p>
       <w:r>
@@ -1966,12 +2396,12 @@
         <w:pStyle w:val="Kop1"/>
         <w:jc w:val="center"/>
       </w:pPr>
-      <w:bookmarkStart w:id="10" w:name="_Toc106706899"/>
+      <w:bookmarkStart w:id="11" w:name="_Toc106877463"/>
       <w:r>
         <w:lastRenderedPageBreak/>
         <w:t>Backend: Rest Specification</w:t>
       </w:r>
-      <w:bookmarkEnd w:id="10"/>
+      <w:bookmarkEnd w:id="11"/>
     </w:p>
     <w:p/>
     <w:p>
@@ -6601,7 +7031,6 @@
                 <w:lang w:val="en-US"/>
               </w:rPr>
             </w:pPr>
-            <w:bookmarkStart w:id="11" w:name="_Toc106706900"/>
             <w:r>
               <w:rPr>
                 <w:b/>
@@ -10368,6 +10797,7 @@
           <w:lang w:val="en-US"/>
         </w:rPr>
       </w:pPr>
+      <w:bookmarkStart w:id="12" w:name="_Toc106877464"/>
       <w:r>
         <w:rPr>
           <w:lang w:val="en-US"/>
@@ -10375,7 +10805,7 @@
         <w:lastRenderedPageBreak/>
         <w:t>Backend: Sequence Diagrams</w:t>
       </w:r>
-      <w:bookmarkEnd w:id="11"/>
+      <w:bookmarkEnd w:id="12"/>
     </w:p>
     <w:p>
       <w:pPr>
@@ -10389,11 +10819,11 @@
         <w:pStyle w:val="Kop2"/>
         <w:jc w:val="center"/>
       </w:pPr>
-      <w:bookmarkStart w:id="12" w:name="_Toc106706901"/>
+      <w:bookmarkStart w:id="13" w:name="_Toc106877465"/>
       <w:r>
         <w:t>Sequence: Sign Up</w:t>
       </w:r>
-      <w:bookmarkEnd w:id="12"/>
+      <w:bookmarkEnd w:id="13"/>
     </w:p>
     <w:p/>
     <w:p>
@@ -10469,12 +10899,12 @@
         <w:pStyle w:val="Kop2"/>
         <w:jc w:val="center"/>
       </w:pPr>
-      <w:bookmarkStart w:id="13" w:name="_Toc106706902"/>
+      <w:bookmarkStart w:id="14" w:name="_Toc106877466"/>
       <w:r>
         <w:lastRenderedPageBreak/>
         <w:t>Sequence: Deposit</w:t>
       </w:r>
-      <w:bookmarkEnd w:id="13"/>
+      <w:bookmarkEnd w:id="14"/>
     </w:p>
     <w:p/>
     <w:p>
@@ -10539,7 +10969,24 @@
         <w:t xml:space="preserve">wordt gevisualiseerd hoe een gebruiker geld kan storten op zijn/haar bank rekening via Deposit. </w:t>
       </w:r>
       <w:r>
-        <w:t>Wanneer een request aankomt in de ‘ProtectedResourceService’, word elke request, indien dat nodig is, geauthoriseert door middel van de rol uit de access token te halen en kijken of die rol de benodigde ‘LevelOfClearance’ bevat om toegang tot die resource te krijgen.</w:t>
+        <w:t>Wanneer een request aankomt in de ‘</w:t>
+      </w:r>
+      <w:r>
+        <w:t>ResourceProtectionService.java</w:t>
+      </w:r>
+      <w:r>
+        <w:t xml:space="preserve">’, word elke </w:t>
+      </w:r>
+      <w:proofErr w:type="spellStart"/>
+      <w:r>
+        <w:t>request</w:t>
+      </w:r>
+      <w:proofErr w:type="spellEnd"/>
+      <w:r>
+        <w:t>, indien dat nodig is, geauthoriseert door middel van de rol uit de access token te halen en kijken of die rol de benodigde ‘LevelOfClearance’ bevat om toegang tot die resource te krijgen.</w:t>
+      </w:r>
+      <w:r>
+        <w:t xml:space="preserve"> Hier wordt ook bekeken wanneer de rol USER is dat de access token en de resource dezelfde eigenaar hebben zodat users alleen bij hun eigen bankaccount en transacties kunnen.</w:t>
       </w:r>
     </w:p>
     <w:p>
@@ -10555,7 +11002,7 @@
           <w:lang w:val="en-US"/>
         </w:rPr>
       </w:pPr>
-      <w:bookmarkStart w:id="14" w:name="_Toc106706903"/>
+      <w:bookmarkStart w:id="15" w:name="_Toc106877467"/>
       <w:r>
         <w:rPr>
           <w:lang w:val="en-US"/>
@@ -10563,7 +11010,7 @@
         <w:lastRenderedPageBreak/>
         <w:t>Backend: Implementation Choices</w:t>
       </w:r>
-      <w:bookmarkEnd w:id="14"/>
+      <w:bookmarkEnd w:id="15"/>
     </w:p>
     <w:p>
       <w:pPr>
@@ -10571,10 +11018,548 @@
           <w:lang w:val="en-US"/>
         </w:rPr>
       </w:pPr>
-      <w:r>
+    </w:p>
+    <w:p>
+      <w:r>
+        <w:t xml:space="preserve">In de </w:t>
+      </w:r>
+      <w:proofErr w:type="spellStart"/>
+      <w:r>
+        <w:t>BanKING</w:t>
+      </w:r>
+      <w:proofErr w:type="spellEnd"/>
+      <w:r>
+        <w:t xml:space="preserve"> </w:t>
+      </w:r>
+      <w:r>
+        <w:t xml:space="preserve">applicatie worden meerdere </w:t>
+      </w:r>
+      <w:proofErr w:type="spellStart"/>
+      <w:r>
+        <w:t>dependencies</w:t>
+      </w:r>
+      <w:proofErr w:type="spellEnd"/>
+      <w:r>
+        <w:t xml:space="preserve"> om de </w:t>
+      </w:r>
+      <w:proofErr w:type="spellStart"/>
+      <w:r>
+        <w:t>developement</w:t>
+      </w:r>
+      <w:proofErr w:type="spellEnd"/>
+      <w:r>
+        <w:t xml:space="preserve"> tijd en applicatie te verbeteren, </w:t>
+      </w:r>
+      <w:r>
+        <w:t xml:space="preserve">voor elke </w:t>
+      </w:r>
+      <w:proofErr w:type="spellStart"/>
+      <w:r>
+        <w:t>dependency</w:t>
+      </w:r>
+      <w:proofErr w:type="spellEnd"/>
+      <w:r>
+        <w:t xml:space="preserve"> word uitgelegd </w:t>
+      </w:r>
+      <w:r>
+        <w:rPr>
+          <w:i/>
+          <w:iCs/>
+        </w:rPr>
+        <w:t>wat</w:t>
+      </w:r>
+      <w:r>
+        <w:t xml:space="preserve"> het is en </w:t>
+      </w:r>
+      <w:r>
+        <w:rPr>
+          <w:i/>
+          <w:iCs/>
+        </w:rPr>
+        <w:t xml:space="preserve"> waarom</w:t>
+      </w:r>
+      <w:r>
+        <w:t xml:space="preserve"> </w:t>
+      </w:r>
+      <w:proofErr w:type="spellStart"/>
+      <w:r>
+        <w:t>BanKING</w:t>
+      </w:r>
+      <w:proofErr w:type="spellEnd"/>
+      <w:r>
+        <w:t xml:space="preserve"> dit gebruikt.</w:t>
+      </w:r>
+    </w:p>
+    <w:p/>
+    <w:p>
+      <w:pPr>
+        <w:pStyle w:val="Kop2"/>
+      </w:pPr>
+      <w:bookmarkStart w:id="16" w:name="_Toc106877468"/>
+      <w:r>
+        <w:t>JWT:</w:t>
+      </w:r>
+      <w:bookmarkEnd w:id="16"/>
+    </w:p>
+    <w:p/>
+    <w:p>
+      <w:r>
+        <w:t>JWT (ja-</w:t>
+      </w:r>
+      <w:proofErr w:type="spellStart"/>
+      <w:r>
+        <w:t>wt</w:t>
+      </w:r>
+      <w:proofErr w:type="spellEnd"/>
+      <w:r>
+        <w:t xml:space="preserve">) staat voor </w:t>
+      </w:r>
+      <w:proofErr w:type="spellStart"/>
+      <w:r>
+        <w:t>Json</w:t>
+      </w:r>
+      <w:proofErr w:type="spellEnd"/>
+      <w:r>
+        <w:t xml:space="preserve"> Web Token en is een van meerdere manieren om </w:t>
+      </w:r>
+      <w:proofErr w:type="spellStart"/>
+      <w:r>
+        <w:t>authentication</w:t>
+      </w:r>
+      <w:proofErr w:type="spellEnd"/>
+      <w:r>
+        <w:t xml:space="preserve"> en </w:t>
+      </w:r>
+      <w:proofErr w:type="spellStart"/>
+      <w:r>
+        <w:t>authorization</w:t>
+      </w:r>
+      <w:proofErr w:type="spellEnd"/>
+      <w:r>
+        <w:t xml:space="preserve"> te behandelen. Een JWT is een lange set aan karakters die uit 3 gedeelte is gesplitst door middel van punten. Deze 3 gedeeltes zijn:</w:t>
+      </w:r>
+    </w:p>
+    <w:p>
+      <w:r>
+        <w:br/>
+        <w:t>1. Header</w:t>
+      </w:r>
+    </w:p>
+    <w:p>
+      <w:r>
+        <w:t>De Header bevat informatie o</w:t>
+      </w:r>
+      <w:r>
+        <w:t xml:space="preserve">ver de JWT, dit is meestal het algoritme waarmee de token is </w:t>
+      </w:r>
+      <w:proofErr w:type="spellStart"/>
+      <w:r>
+        <w:t>gesigned</w:t>
+      </w:r>
+      <w:proofErr w:type="spellEnd"/>
+      <w:r>
+        <w:t>.</w:t>
+      </w:r>
+    </w:p>
+    <w:p/>
+    <w:p>
+      <w:pPr>
         <w:rPr>
           <w:lang w:val="en-US"/>
         </w:rPr>
+      </w:pPr>
+      <w:r>
+        <w:rPr>
+          <w:lang w:val="en-US"/>
+        </w:rPr>
+        <w:t>2. Payload</w:t>
+      </w:r>
+    </w:p>
+    <w:p>
+      <w:r>
+        <w:t xml:space="preserve">De </w:t>
+      </w:r>
+      <w:proofErr w:type="spellStart"/>
+      <w:r>
+        <w:t>Payload</w:t>
+      </w:r>
+      <w:proofErr w:type="spellEnd"/>
+      <w:r>
+        <w:t xml:space="preserve"> bevat </w:t>
+      </w:r>
+      <w:r>
+        <w:t>informatie wat de token moet behouden, dit is vaak een gebruiker (subject), de rollen van die gebruiker (claims) en de datum wanneer de token is gemaakt (dit is nodig om te weten wanneer de token ongeldig wordt verklaart).</w:t>
+      </w:r>
+    </w:p>
+    <w:p/>
+    <w:p>
+      <w:r>
+        <w:t xml:space="preserve">3.  </w:t>
+      </w:r>
+      <w:proofErr w:type="spellStart"/>
+      <w:r>
+        <w:t>Signature</w:t>
+      </w:r>
+      <w:proofErr w:type="spellEnd"/>
+    </w:p>
+    <w:p>
+      <w:r>
+        <w:t xml:space="preserve">De </w:t>
+      </w:r>
+      <w:proofErr w:type="spellStart"/>
+      <w:r>
+        <w:t>Signature</w:t>
+      </w:r>
+      <w:proofErr w:type="spellEnd"/>
+      <w:r>
+        <w:t xml:space="preserve"> is het laatste en ook </w:t>
+      </w:r>
+      <w:r>
+        <w:t>belangrijkste</w:t>
+      </w:r>
+      <w:r>
+        <w:t xml:space="preserve"> gedeelte van JWT, de </w:t>
+      </w:r>
+      <w:proofErr w:type="spellStart"/>
+      <w:r>
+        <w:t>signature</w:t>
+      </w:r>
+      <w:proofErr w:type="spellEnd"/>
+      <w:r>
+        <w:t xml:space="preserve"> is een soort van check dat de inhoud van de token niet veranderd is. Meestal heeft de applicatie die de </w:t>
+      </w:r>
+      <w:proofErr w:type="spellStart"/>
+      <w:r>
+        <w:t>JWT’s</w:t>
+      </w:r>
+      <w:proofErr w:type="spellEnd"/>
+      <w:r>
+        <w:t xml:space="preserve"> </w:t>
+      </w:r>
+      <w:proofErr w:type="spellStart"/>
+      <w:r>
+        <w:t>signed</w:t>
+      </w:r>
+      <w:proofErr w:type="spellEnd"/>
+      <w:r>
+        <w:t xml:space="preserve"> een </w:t>
+      </w:r>
+      <w:proofErr w:type="spellStart"/>
+      <w:r>
+        <w:t>secret</w:t>
+      </w:r>
+      <w:proofErr w:type="spellEnd"/>
+      <w:r>
+        <w:t xml:space="preserve"> die wordt gebruikt met het algoritme om de set karakters te genereren, wanneer de </w:t>
+      </w:r>
+      <w:proofErr w:type="spellStart"/>
+      <w:r>
+        <w:t>JWT’s</w:t>
+      </w:r>
+      <w:proofErr w:type="spellEnd"/>
+      <w:r>
+        <w:t xml:space="preserve"> inhoud veranderd is zal de </w:t>
+      </w:r>
+      <w:proofErr w:type="spellStart"/>
+      <w:r>
+        <w:t>signature</w:t>
+      </w:r>
+      <w:proofErr w:type="spellEnd"/>
+      <w:r>
+        <w:t xml:space="preserve"> niet meer goed zijn en wanneer de </w:t>
+      </w:r>
+      <w:proofErr w:type="spellStart"/>
+      <w:r>
+        <w:t>secret</w:t>
+      </w:r>
+      <w:proofErr w:type="spellEnd"/>
+      <w:r>
+        <w:t xml:space="preserve"> wordt gebruikt om de JWT te </w:t>
+      </w:r>
+      <w:proofErr w:type="spellStart"/>
+      <w:r>
+        <w:t>decoden</w:t>
+      </w:r>
+      <w:proofErr w:type="spellEnd"/>
+      <w:r>
+        <w:t xml:space="preserve"> zal hier een </w:t>
+      </w:r>
+      <w:proofErr w:type="spellStart"/>
+      <w:r>
+        <w:t>inconsitentie</w:t>
+      </w:r>
+      <w:proofErr w:type="spellEnd"/>
+      <w:r>
+        <w:t xml:space="preserve"> ontstaan en de JWT ongeldig maken.</w:t>
+      </w:r>
+      <w:r>
+        <w:t xml:space="preserve"> </w:t>
+      </w:r>
+    </w:p>
+    <w:p>
+      <w:r>
+        <w:t xml:space="preserve">Dit wordt in </w:t>
+      </w:r>
+      <w:proofErr w:type="spellStart"/>
+      <w:r>
+        <w:t>BanKING</w:t>
+      </w:r>
+      <w:proofErr w:type="spellEnd"/>
+      <w:r>
+        <w:t xml:space="preserve"> gebruikt omdat het een </w:t>
+      </w:r>
+      <w:r>
+        <w:t xml:space="preserve">goeie oplossing is om serve- </w:t>
+      </w:r>
+      <w:proofErr w:type="spellStart"/>
+      <w:r>
+        <w:t>sided-sessions</w:t>
+      </w:r>
+      <w:proofErr w:type="spellEnd"/>
+      <w:r>
+        <w:t xml:space="preserve"> tegen te gaan zodat de API </w:t>
+      </w:r>
+      <w:proofErr w:type="spellStart"/>
+      <w:r>
+        <w:t>RESTful</w:t>
+      </w:r>
+      <w:proofErr w:type="spellEnd"/>
+      <w:r>
+        <w:t xml:space="preserve"> blijft.</w:t>
+      </w:r>
+    </w:p>
+    <w:p/>
+    <w:p>
+      <w:pPr>
+        <w:pStyle w:val="Kop2"/>
+      </w:pPr>
+      <w:bookmarkStart w:id="17" w:name="_Toc106877469"/>
+      <w:r>
+        <w:t>Lombok;</w:t>
+      </w:r>
+      <w:bookmarkEnd w:id="17"/>
+      <w:r>
+        <w:br/>
+      </w:r>
+    </w:p>
+    <w:p>
+      <w:r>
+        <w:t xml:space="preserve">Lombok is een </w:t>
+      </w:r>
+      <w:r>
+        <w:t>Java bi</w:t>
+      </w:r>
+      <w:r>
+        <w:t xml:space="preserve">bliotheek die probeert het probleem van </w:t>
+      </w:r>
+      <w:proofErr w:type="spellStart"/>
+      <w:r>
+        <w:t>boilerplate</w:t>
+      </w:r>
+      <w:proofErr w:type="spellEnd"/>
+      <w:r>
+        <w:t xml:space="preserve"> aan te pakken door middel van </w:t>
+      </w:r>
+      <w:proofErr w:type="spellStart"/>
+      <w:r>
+        <w:t>annotations</w:t>
+      </w:r>
+      <w:proofErr w:type="spellEnd"/>
+      <w:r>
+        <w:t xml:space="preserve">. Deze annotaties kunnen boven klassen worden aangeduid en maken (onder de motorkap) dus Java </w:t>
+      </w:r>
+      <w:proofErr w:type="spellStart"/>
+      <w:r>
+        <w:t>boilerplate</w:t>
+      </w:r>
+      <w:proofErr w:type="spellEnd"/>
+      <w:r>
+        <w:t xml:space="preserve"> zodat het schrijven van Java een stuk sneller gaat doordat bijvoorbeeld voor 10 variabelen een </w:t>
+      </w:r>
+      <w:proofErr w:type="spellStart"/>
+      <w:r>
+        <w:t>getter</w:t>
+      </w:r>
+      <w:proofErr w:type="spellEnd"/>
+      <w:r>
+        <w:t xml:space="preserve"> moet maken kun je boven aan in de klasse de annotatie: ‘</w:t>
+      </w:r>
+      <w:proofErr w:type="spellStart"/>
+      <w:r>
+        <w:t>Getter</w:t>
+      </w:r>
+      <w:proofErr w:type="spellEnd"/>
+      <w:r>
+        <w:t xml:space="preserve">’ </w:t>
+      </w:r>
+      <w:r>
+        <w:lastRenderedPageBreak/>
+        <w:t xml:space="preserve">neerzetten en kun je dus </w:t>
+      </w:r>
+      <w:proofErr w:type="spellStart"/>
+      <w:r>
+        <w:t>getters</w:t>
+      </w:r>
+      <w:proofErr w:type="spellEnd"/>
+      <w:r>
+        <w:t xml:space="preserve"> gebruiken zonder ze te maken/zien. Dit zorgt dus voor minder </w:t>
+      </w:r>
+      <w:proofErr w:type="spellStart"/>
+      <w:r>
+        <w:t>boilerplate</w:t>
+      </w:r>
+      <w:proofErr w:type="spellEnd"/>
+      <w:r>
+        <w:t xml:space="preserve"> en schonere/leesbare code.</w:t>
+      </w:r>
+    </w:p>
+    <w:p/>
+    <w:p>
+      <w:pPr>
+        <w:pStyle w:val="Kop2"/>
+      </w:pPr>
+      <w:bookmarkStart w:id="18" w:name="_Toc106877470"/>
+      <w:proofErr w:type="spellStart"/>
+      <w:r>
+        <w:t>Gson</w:t>
+      </w:r>
+      <w:proofErr w:type="spellEnd"/>
+      <w:r>
+        <w:t>:</w:t>
+      </w:r>
+      <w:bookmarkEnd w:id="18"/>
+      <w:r>
+        <w:br/>
+      </w:r>
+    </w:p>
+    <w:p>
+      <w:proofErr w:type="spellStart"/>
+      <w:r>
+        <w:t>Gson</w:t>
+      </w:r>
+      <w:proofErr w:type="spellEnd"/>
+      <w:r>
+        <w:t xml:space="preserve"> is een </w:t>
+      </w:r>
+      <w:proofErr w:type="spellStart"/>
+      <w:r>
+        <w:t>library</w:t>
+      </w:r>
+      <w:proofErr w:type="spellEnd"/>
+      <w:r>
+        <w:t xml:space="preserve"> die wordt</w:t>
+      </w:r>
+      <w:r>
+        <w:t xml:space="preserve"> gebruikt voor het parsen en formatteren van JSON. Dit maakt het makkelijk om binnenkomende </w:t>
+      </w:r>
+      <w:proofErr w:type="spellStart"/>
+      <w:r>
+        <w:t>requests</w:t>
+      </w:r>
+      <w:proofErr w:type="spellEnd"/>
+      <w:r>
+        <w:t xml:space="preserve"> makkelijk uit elkaar te halen, en responses makkelijker te formatteren.</w:t>
+      </w:r>
+    </w:p>
+    <w:p/>
+    <w:p>
+      <w:pPr>
+        <w:pStyle w:val="Kop2"/>
+      </w:pPr>
+      <w:bookmarkStart w:id="19" w:name="_Toc106877471"/>
+      <w:r>
+        <w:t>Spring Security</w:t>
+      </w:r>
+      <w:bookmarkEnd w:id="19"/>
+    </w:p>
+    <w:p/>
+    <w:p>
+      <w:r>
+        <w:t xml:space="preserve">De laatste </w:t>
+      </w:r>
+      <w:proofErr w:type="spellStart"/>
+      <w:r>
+        <w:t>library</w:t>
+      </w:r>
+      <w:proofErr w:type="spellEnd"/>
+      <w:r>
+        <w:t xml:space="preserve"> die wordt gebruikt in </w:t>
+      </w:r>
+      <w:proofErr w:type="spellStart"/>
+      <w:r>
+        <w:t>BanKING</w:t>
+      </w:r>
+      <w:proofErr w:type="spellEnd"/>
+      <w:r>
+        <w:t xml:space="preserve"> is Spring Security, spring security bied een hele set aan tools aan om een applicatie veiliger te maken (filters, </w:t>
+      </w:r>
+      <w:proofErr w:type="spellStart"/>
+      <w:r>
+        <w:t>configuratie’s</w:t>
+      </w:r>
+      <w:proofErr w:type="spellEnd"/>
+      <w:r>
+        <w:t xml:space="preserve">, </w:t>
+      </w:r>
+      <w:proofErr w:type="spellStart"/>
+      <w:r>
+        <w:t>etc</w:t>
+      </w:r>
+      <w:proofErr w:type="spellEnd"/>
+      <w:r>
+        <w:t xml:space="preserve">). </w:t>
+      </w:r>
+      <w:proofErr w:type="spellStart"/>
+      <w:r>
+        <w:t>BanKING</w:t>
+      </w:r>
+      <w:proofErr w:type="spellEnd"/>
+      <w:r>
+        <w:t xml:space="preserve"> gebruikt geen van deze features omdat dit simpelweg overkill was voor deze applicatie. De reden dat ik deze </w:t>
+      </w:r>
+      <w:proofErr w:type="spellStart"/>
+      <w:r>
+        <w:t>library</w:t>
+      </w:r>
+      <w:proofErr w:type="spellEnd"/>
+      <w:r>
+        <w:t xml:space="preserve"> nog wel benoem is omdat Spring Security </w:t>
+      </w:r>
+      <w:proofErr w:type="spellStart"/>
+      <w:r>
+        <w:t>BCryptPasswordEncoder</w:t>
+      </w:r>
+      <w:proofErr w:type="spellEnd"/>
+      <w:r>
+        <w:t xml:space="preserve"> bevat wat ik gebruik om de wachtwoorden van de gebruikers te </w:t>
+      </w:r>
+      <w:proofErr w:type="spellStart"/>
+      <w:r>
+        <w:t>Hashen</w:t>
+      </w:r>
+      <w:proofErr w:type="spellEnd"/>
+      <w:r>
+        <w:t xml:space="preserve">, dit betekent dat het wachtwoord aan het </w:t>
+      </w:r>
+      <w:proofErr w:type="spellStart"/>
+      <w:r>
+        <w:t>BCrypt</w:t>
+      </w:r>
+      <w:proofErr w:type="spellEnd"/>
+      <w:r>
+        <w:t xml:space="preserve"> algoritme wordt gevoerd en dat daar een gefixeerde lengte aan karakters uitkomt waardoor zelfs </w:t>
+      </w:r>
+      <w:proofErr w:type="spellStart"/>
+      <w:r>
+        <w:t>BanKING</w:t>
+      </w:r>
+      <w:proofErr w:type="spellEnd"/>
+      <w:r>
+        <w:t xml:space="preserve"> de wachtwoorden van de gebruikers niet weet.</w:t>
+      </w:r>
+    </w:p>
+    <w:p>
+      <w:r>
         <w:br w:type="page"/>
       </w:r>
     </w:p>
@@ -10586,7 +11571,7 @@
           <w:lang w:val="en-US"/>
         </w:rPr>
       </w:pPr>
-      <w:bookmarkStart w:id="15" w:name="_Toc106706904"/>
+      <w:bookmarkStart w:id="20" w:name="_Toc106877472"/>
       <w:r>
         <w:rPr>
           <w:lang w:val="en-US"/>
@@ -10594,7 +11579,7 @@
         <w:lastRenderedPageBreak/>
         <w:t>Frontend: Functionality Description</w:t>
       </w:r>
-      <w:bookmarkEnd w:id="15"/>
+      <w:bookmarkEnd w:id="20"/>
     </w:p>
     <w:p>
       <w:pPr>
@@ -10602,10 +11587,65 @@
           <w:lang w:val="en-US"/>
         </w:rPr>
       </w:pPr>
-      <w:r>
-        <w:rPr>
-          <w:lang w:val="en-US"/>
-        </w:rPr>
+    </w:p>
+    <w:p>
+      <w:r>
+        <w:t xml:space="preserve">De </w:t>
+      </w:r>
+      <w:proofErr w:type="spellStart"/>
+      <w:r>
+        <w:t>Frontend</w:t>
+      </w:r>
+      <w:proofErr w:type="spellEnd"/>
+      <w:r>
+        <w:t xml:space="preserve"> van </w:t>
+      </w:r>
+      <w:proofErr w:type="spellStart"/>
+      <w:r>
+        <w:t>BanKING</w:t>
+      </w:r>
+      <w:proofErr w:type="spellEnd"/>
+      <w:r>
+        <w:t xml:space="preserve"> i</w:t>
+      </w:r>
+      <w:r>
+        <w:t xml:space="preserve">s volledige geschreven in </w:t>
+      </w:r>
+      <w:proofErr w:type="spellStart"/>
+      <w:r>
+        <w:t>vanilla</w:t>
+      </w:r>
+      <w:proofErr w:type="spellEnd"/>
+      <w:r>
+        <w:t xml:space="preserve"> HTML/CSS/</w:t>
+      </w:r>
+      <w:proofErr w:type="spellStart"/>
+      <w:r>
+        <w:t>JavaScript</w:t>
+      </w:r>
+      <w:proofErr w:type="spellEnd"/>
+      <w:r>
+        <w:t xml:space="preserve"> en is gemaakt om het communiceren met de </w:t>
+      </w:r>
+      <w:proofErr w:type="spellStart"/>
+      <w:r>
+        <w:t>restapi</w:t>
+      </w:r>
+      <w:proofErr w:type="spellEnd"/>
+      <w:r>
+        <w:t xml:space="preserve"> te versimpelen voor gebruikers. Om dit voor elkaar te krijgen zijn er nette en opgemaakte pagina’s gemaakt met feedback op elke actie zodat het ondernemen van </w:t>
+      </w:r>
+      <w:proofErr w:type="spellStart"/>
+      <w:r>
+        <w:t>actie’s</w:t>
+      </w:r>
+      <w:proofErr w:type="spellEnd"/>
+      <w:r>
+        <w:t xml:space="preserve"> op de API net zo simp</w:t>
+      </w:r>
+    </w:p>
+    <w:p>
+      <w:r>
         <w:br w:type="page"/>
       </w:r>
     </w:p>
@@ -10617,7 +11657,7 @@
           <w:lang w:val="en-US"/>
         </w:rPr>
       </w:pPr>
-      <w:bookmarkStart w:id="16" w:name="_Toc106706905"/>
+      <w:bookmarkStart w:id="21" w:name="_Toc106877473"/>
       <w:r>
         <w:rPr>
           <w:lang w:val="en-US"/>
@@ -10625,7 +11665,7 @@
         <w:lastRenderedPageBreak/>
         <w:t>Frontend: Wireframes</w:t>
       </w:r>
-      <w:bookmarkEnd w:id="16"/>
+      <w:bookmarkEnd w:id="21"/>
     </w:p>
     <w:p>
       <w:pPr>
@@ -10648,7 +11688,7 @@
           <w:lang w:val="en-US"/>
         </w:rPr>
       </w:pPr>
-      <w:bookmarkStart w:id="17" w:name="_Toc106706906"/>
+      <w:bookmarkStart w:id="22" w:name="_Toc106877474"/>
       <w:r>
         <w:rPr>
           <w:lang w:val="en-US"/>
@@ -10656,7 +11696,7 @@
         <w:lastRenderedPageBreak/>
         <w:t>Frontend: Visual Representations</w:t>
       </w:r>
-      <w:bookmarkEnd w:id="17"/>
+      <w:bookmarkEnd w:id="22"/>
     </w:p>
     <w:p>
       <w:pPr>
@@ -10672,9 +11712,27 @@
         </w:rPr>
       </w:pPr>
     </w:p>
-    <w:p/>
-    <w:p/>
-    <w:p/>
+    <w:p>
+      <w:pPr>
+        <w:rPr>
+          <w:lang w:val="en-US"/>
+        </w:rPr>
+      </w:pPr>
+    </w:p>
+    <w:p>
+      <w:pPr>
+        <w:rPr>
+          <w:lang w:val="en-US"/>
+        </w:rPr>
+      </w:pPr>
+    </w:p>
+    <w:p>
+      <w:pPr>
+        <w:rPr>
+          <w:lang w:val="en-US"/>
+        </w:rPr>
+      </w:pPr>
+    </w:p>
     <w:sectPr>
       <w:pgSz w:w="12240" w:h="15840"/>
       <w:pgMar w:top="1440" w:right="1440" w:bottom="1440" w:left="1440" w:header="720" w:footer="720" w:gutter="0"/>

</xml_diff>

<commit_message>
Koop improvements for transactions
</commit_message>
<xml_diff>
--- a/doc/Documentation BanKING 2.0.docx
+++ b/doc/Documentation BanKING 2.0.docx
@@ -169,7 +169,7 @@
           <w:r>
             <w:fldChar w:fldCharType="separate"/>
           </w:r>
-          <w:hyperlink w:anchor="_Toc106880972" w:history="1">
+          <w:hyperlink w:anchor="_Toc106881038" w:history="1">
             <w:r>
               <w:rPr>
                 <w:rStyle w:val="Hyperlink"/>
@@ -197,7 +197,7 @@
                 <w:noProof/>
                 <w:webHidden/>
               </w:rPr>
-              <w:instrText xml:space="preserve"> PAGEREF _Toc106880972 \h </w:instrText>
+              <w:instrText xml:space="preserve"> PAGEREF _Toc106881038 \h </w:instrText>
             </w:r>
             <w:r>
               <w:rPr>
@@ -240,7 +240,7 @@
               <w:lang w:eastAsia="nl-NL"/>
             </w:rPr>
           </w:pPr>
-          <w:hyperlink w:anchor="_Toc106880973" w:history="1">
+          <w:hyperlink w:anchor="_Toc106881039" w:history="1">
             <w:r>
               <w:rPr>
                 <w:rStyle w:val="Hyperlink"/>
@@ -268,7 +268,7 @@
                 <w:noProof/>
                 <w:webHidden/>
               </w:rPr>
-              <w:instrText xml:space="preserve"> PAGEREF _Toc106880973 \h </w:instrText>
+              <w:instrText xml:space="preserve"> PAGEREF _Toc106881039 \h </w:instrText>
             </w:r>
             <w:r>
               <w:rPr>
@@ -311,7 +311,7 @@
               <w:lang w:eastAsia="nl-NL"/>
             </w:rPr>
           </w:pPr>
-          <w:hyperlink w:anchor="_Toc106880974" w:history="1">
+          <w:hyperlink w:anchor="_Toc106881040" w:history="1">
             <w:r>
               <w:rPr>
                 <w:rStyle w:val="Hyperlink"/>
@@ -338,7 +338,7 @@
                 <w:noProof/>
                 <w:webHidden/>
               </w:rPr>
-              <w:instrText xml:space="preserve"> PAGEREF _Toc106880974 \h </w:instrText>
+              <w:instrText xml:space="preserve"> PAGEREF _Toc106881040 \h </w:instrText>
             </w:r>
             <w:r>
               <w:rPr>
@@ -381,13 +381,13 @@
               <w:lang w:eastAsia="nl-NL"/>
             </w:rPr>
           </w:pPr>
-          <w:hyperlink w:anchor="_Toc106880975" w:history="1">
+          <w:hyperlink w:anchor="_Toc106881041" w:history="1">
             <w:r>
               <w:rPr>
                 <w:rStyle w:val="Hyperlink"/>
                 <w:noProof/>
               </w:rPr>
-              <w:t>Layers:</w:t>
+              <w:t>Controllers:</w:t>
             </w:r>
             <w:r>
               <w:rPr>
@@ -408,7 +408,147 @@
                 <w:noProof/>
                 <w:webHidden/>
               </w:rPr>
-              <w:instrText xml:space="preserve"> PAGEREF _Toc106880975 \h </w:instrText>
+              <w:instrText xml:space="preserve"> PAGEREF _Toc106881041 \h </w:instrText>
+            </w:r>
+            <w:r>
+              <w:rPr>
+                <w:noProof/>
+                <w:webHidden/>
+              </w:rPr>
+            </w:r>
+            <w:r>
+              <w:rPr>
+                <w:noProof/>
+                <w:webHidden/>
+              </w:rPr>
+              <w:fldChar w:fldCharType="separate"/>
+            </w:r>
+            <w:r>
+              <w:rPr>
+                <w:noProof/>
+                <w:webHidden/>
+              </w:rPr>
+              <w:t>3</w:t>
+            </w:r>
+            <w:r>
+              <w:rPr>
+                <w:noProof/>
+                <w:webHidden/>
+              </w:rPr>
+              <w:fldChar w:fldCharType="end"/>
+            </w:r>
+          </w:hyperlink>
+        </w:p>
+        <w:p>
+          <w:pPr>
+            <w:pStyle w:val="Inhopg3"/>
+            <w:tabs>
+              <w:tab w:val="right" w:leader="dot" w:pos="9350"/>
+            </w:tabs>
+            <w:rPr>
+              <w:rFonts w:eastAsiaTheme="minorEastAsia"/>
+              <w:noProof/>
+              <w:lang w:eastAsia="nl-NL"/>
+            </w:rPr>
+          </w:pPr>
+          <w:hyperlink w:anchor="_Toc106881042" w:history="1">
+            <w:r>
+              <w:rPr>
+                <w:rStyle w:val="Hyperlink"/>
+                <w:noProof/>
+              </w:rPr>
+              <w:t>Services:</w:t>
+            </w:r>
+            <w:r>
+              <w:rPr>
+                <w:noProof/>
+                <w:webHidden/>
+              </w:rPr>
+              <w:tab/>
+            </w:r>
+            <w:r>
+              <w:rPr>
+                <w:noProof/>
+                <w:webHidden/>
+              </w:rPr>
+              <w:fldChar w:fldCharType="begin"/>
+            </w:r>
+            <w:r>
+              <w:rPr>
+                <w:noProof/>
+                <w:webHidden/>
+              </w:rPr>
+              <w:instrText xml:space="preserve"> PAGEREF _Toc106881042 \h </w:instrText>
+            </w:r>
+            <w:r>
+              <w:rPr>
+                <w:noProof/>
+                <w:webHidden/>
+              </w:rPr>
+            </w:r>
+            <w:r>
+              <w:rPr>
+                <w:noProof/>
+                <w:webHidden/>
+              </w:rPr>
+              <w:fldChar w:fldCharType="separate"/>
+            </w:r>
+            <w:r>
+              <w:rPr>
+                <w:noProof/>
+                <w:webHidden/>
+              </w:rPr>
+              <w:t>3</w:t>
+            </w:r>
+            <w:r>
+              <w:rPr>
+                <w:noProof/>
+                <w:webHidden/>
+              </w:rPr>
+              <w:fldChar w:fldCharType="end"/>
+            </w:r>
+          </w:hyperlink>
+        </w:p>
+        <w:p>
+          <w:pPr>
+            <w:pStyle w:val="Inhopg3"/>
+            <w:tabs>
+              <w:tab w:val="right" w:leader="dot" w:pos="9350"/>
+            </w:tabs>
+            <w:rPr>
+              <w:rFonts w:eastAsiaTheme="minorEastAsia"/>
+              <w:noProof/>
+              <w:lang w:eastAsia="nl-NL"/>
+            </w:rPr>
+          </w:pPr>
+          <w:hyperlink w:anchor="_Toc106881043" w:history="1">
+            <w:r>
+              <w:rPr>
+                <w:rStyle w:val="Hyperlink"/>
+                <w:noProof/>
+              </w:rPr>
+              <w:t>Repositories:</w:t>
+            </w:r>
+            <w:r>
+              <w:rPr>
+                <w:noProof/>
+                <w:webHidden/>
+              </w:rPr>
+              <w:tab/>
+            </w:r>
+            <w:r>
+              <w:rPr>
+                <w:noProof/>
+                <w:webHidden/>
+              </w:rPr>
+              <w:fldChar w:fldCharType="begin"/>
+            </w:r>
+            <w:r>
+              <w:rPr>
+                <w:noProof/>
+                <w:webHidden/>
+              </w:rPr>
+              <w:instrText xml:space="preserve"> PAGEREF _Toc106881043 \h </w:instrText>
             </w:r>
             <w:r>
               <w:rPr>
@@ -451,7 +591,7 @@
               <w:lang w:eastAsia="nl-NL"/>
             </w:rPr>
           </w:pPr>
-          <w:hyperlink w:anchor="_Toc106880976" w:history="1">
+          <w:hyperlink w:anchor="_Toc106881044" w:history="1">
             <w:r>
               <w:rPr>
                 <w:rStyle w:val="Hyperlink"/>
@@ -479,7 +619,7 @@
                 <w:noProof/>
                 <w:webHidden/>
               </w:rPr>
-              <w:instrText xml:space="preserve"> PAGEREF _Toc106880976 \h </w:instrText>
+              <w:instrText xml:space="preserve"> PAGEREF _Toc106881044 \h </w:instrText>
             </w:r>
             <w:r>
               <w:rPr>
@@ -522,7 +662,7 @@
               <w:lang w:eastAsia="nl-NL"/>
             </w:rPr>
           </w:pPr>
-          <w:hyperlink w:anchor="_Toc106880977" w:history="1">
+          <w:hyperlink w:anchor="_Toc106881045" w:history="1">
             <w:r>
               <w:rPr>
                 <w:rStyle w:val="Hyperlink"/>
@@ -550,7 +690,7 @@
                 <w:noProof/>
                 <w:webHidden/>
               </w:rPr>
-              <w:instrText xml:space="preserve"> PAGEREF _Toc106880977 \h </w:instrText>
+              <w:instrText xml:space="preserve"> PAGEREF _Toc106881045 \h </w:instrText>
             </w:r>
             <w:r>
               <w:rPr>
@@ -593,7 +733,7 @@
               <w:lang w:eastAsia="nl-NL"/>
             </w:rPr>
           </w:pPr>
-          <w:hyperlink w:anchor="_Toc106880978" w:history="1">
+          <w:hyperlink w:anchor="_Toc106881046" w:history="1">
             <w:r>
               <w:rPr>
                 <w:rStyle w:val="Hyperlink"/>
@@ -620,7 +760,7 @@
                 <w:noProof/>
                 <w:webHidden/>
               </w:rPr>
-              <w:instrText xml:space="preserve"> PAGEREF _Toc106880978 \h </w:instrText>
+              <w:instrText xml:space="preserve"> PAGEREF _Toc106881046 \h </w:instrText>
             </w:r>
             <w:r>
               <w:rPr>
@@ -663,7 +803,7 @@
               <w:lang w:eastAsia="nl-NL"/>
             </w:rPr>
           </w:pPr>
-          <w:hyperlink w:anchor="_Toc106880979" w:history="1">
+          <w:hyperlink w:anchor="_Toc106881047" w:history="1">
             <w:r>
               <w:rPr>
                 <w:rStyle w:val="Hyperlink"/>
@@ -690,7 +830,7 @@
                 <w:noProof/>
                 <w:webHidden/>
               </w:rPr>
-              <w:instrText xml:space="preserve"> PAGEREF _Toc106880979 \h </w:instrText>
+              <w:instrText xml:space="preserve"> PAGEREF _Toc106881047 \h </w:instrText>
             </w:r>
             <w:r>
               <w:rPr>
@@ -733,7 +873,7 @@
               <w:lang w:eastAsia="nl-NL"/>
             </w:rPr>
           </w:pPr>
-          <w:hyperlink w:anchor="_Toc106880980" w:history="1">
+          <w:hyperlink w:anchor="_Toc106881048" w:history="1">
             <w:r>
               <w:rPr>
                 <w:rStyle w:val="Hyperlink"/>
@@ -760,7 +900,7 @@
                 <w:noProof/>
                 <w:webHidden/>
               </w:rPr>
-              <w:instrText xml:space="preserve"> PAGEREF _Toc106880980 \h </w:instrText>
+              <w:instrText xml:space="preserve"> PAGEREF _Toc106881048 \h </w:instrText>
             </w:r>
             <w:r>
               <w:rPr>
@@ -803,7 +943,7 @@
               <w:lang w:eastAsia="nl-NL"/>
             </w:rPr>
           </w:pPr>
-          <w:hyperlink w:anchor="_Toc106880981" w:history="1">
+          <w:hyperlink w:anchor="_Toc106881049" w:history="1">
             <w:r>
               <w:rPr>
                 <w:rStyle w:val="Hyperlink"/>
@@ -830,7 +970,7 @@
                 <w:noProof/>
                 <w:webHidden/>
               </w:rPr>
-              <w:instrText xml:space="preserve"> PAGEREF _Toc106880981 \h </w:instrText>
+              <w:instrText xml:space="preserve"> PAGEREF _Toc106881049 \h </w:instrText>
             </w:r>
             <w:r>
               <w:rPr>
@@ -873,7 +1013,7 @@
               <w:lang w:eastAsia="nl-NL"/>
             </w:rPr>
           </w:pPr>
-          <w:hyperlink w:anchor="_Toc106880982" w:history="1">
+          <w:hyperlink w:anchor="_Toc106881050" w:history="1">
             <w:r>
               <w:rPr>
                 <w:rStyle w:val="Hyperlink"/>
@@ -900,7 +1040,7 @@
                 <w:noProof/>
                 <w:webHidden/>
               </w:rPr>
-              <w:instrText xml:space="preserve"> PAGEREF _Toc106880982 \h </w:instrText>
+              <w:instrText xml:space="preserve"> PAGEREF _Toc106881050 \h </w:instrText>
             </w:r>
             <w:r>
               <w:rPr>
@@ -943,7 +1083,7 @@
               <w:lang w:eastAsia="nl-NL"/>
             </w:rPr>
           </w:pPr>
-          <w:hyperlink w:anchor="_Toc106880983" w:history="1">
+          <w:hyperlink w:anchor="_Toc106881051" w:history="1">
             <w:r>
               <w:rPr>
                 <w:rStyle w:val="Hyperlink"/>
@@ -970,7 +1110,7 @@
                 <w:noProof/>
                 <w:webHidden/>
               </w:rPr>
-              <w:instrText xml:space="preserve"> PAGEREF _Toc106880983 \h </w:instrText>
+              <w:instrText xml:space="preserve"> PAGEREF _Toc106881051 \h </w:instrText>
             </w:r>
             <w:r>
               <w:rPr>
@@ -1013,7 +1153,7 @@
               <w:lang w:eastAsia="nl-NL"/>
             </w:rPr>
           </w:pPr>
-          <w:hyperlink w:anchor="_Toc106880984" w:history="1">
+          <w:hyperlink w:anchor="_Toc106881052" w:history="1">
             <w:r>
               <w:rPr>
                 <w:rStyle w:val="Hyperlink"/>
@@ -1041,7 +1181,7 @@
                 <w:noProof/>
                 <w:webHidden/>
               </w:rPr>
-              <w:instrText xml:space="preserve"> PAGEREF _Toc106880984 \h </w:instrText>
+              <w:instrText xml:space="preserve"> PAGEREF _Toc106881052 \h </w:instrText>
             </w:r>
             <w:r>
               <w:rPr>
@@ -1084,7 +1224,7 @@
               <w:lang w:eastAsia="nl-NL"/>
             </w:rPr>
           </w:pPr>
-          <w:hyperlink w:anchor="_Toc106880985" w:history="1">
+          <w:hyperlink w:anchor="_Toc106881053" w:history="1">
             <w:r>
               <w:rPr>
                 <w:rStyle w:val="Hyperlink"/>
@@ -1112,7 +1252,7 @@
                 <w:noProof/>
                 <w:webHidden/>
               </w:rPr>
-              <w:instrText xml:space="preserve"> PAGEREF _Toc106880985 \h </w:instrText>
+              <w:instrText xml:space="preserve"> PAGEREF _Toc106881053 \h </w:instrText>
             </w:r>
             <w:r>
               <w:rPr>
@@ -1155,7 +1295,7 @@
               <w:lang w:eastAsia="nl-NL"/>
             </w:rPr>
           </w:pPr>
-          <w:hyperlink w:anchor="_Toc106880986" w:history="1">
+          <w:hyperlink w:anchor="_Toc106881054" w:history="1">
             <w:r>
               <w:rPr>
                 <w:rStyle w:val="Hyperlink"/>
@@ -1182,7 +1322,7 @@
                 <w:noProof/>
                 <w:webHidden/>
               </w:rPr>
-              <w:instrText xml:space="preserve"> PAGEREF _Toc106880986 \h </w:instrText>
+              <w:instrText xml:space="preserve"> PAGEREF _Toc106881054 \h </w:instrText>
             </w:r>
             <w:r>
               <w:rPr>
@@ -1225,7 +1365,7 @@
               <w:lang w:eastAsia="nl-NL"/>
             </w:rPr>
           </w:pPr>
-          <w:hyperlink w:anchor="_Toc106880987" w:history="1">
+          <w:hyperlink w:anchor="_Toc106881055" w:history="1">
             <w:r>
               <w:rPr>
                 <w:rStyle w:val="Hyperlink"/>
@@ -1252,7 +1392,7 @@
                 <w:noProof/>
                 <w:webHidden/>
               </w:rPr>
-              <w:instrText xml:space="preserve"> PAGEREF _Toc106880987 \h </w:instrText>
+              <w:instrText xml:space="preserve"> PAGEREF _Toc106881055 \h </w:instrText>
             </w:r>
             <w:r>
               <w:rPr>
@@ -1295,7 +1435,7 @@
               <w:lang w:eastAsia="nl-NL"/>
             </w:rPr>
           </w:pPr>
-          <w:hyperlink w:anchor="_Toc106880988" w:history="1">
+          <w:hyperlink w:anchor="_Toc106881056" w:history="1">
             <w:r>
               <w:rPr>
                 <w:rStyle w:val="Hyperlink"/>
@@ -1323,7 +1463,7 @@
                 <w:noProof/>
                 <w:webHidden/>
               </w:rPr>
-              <w:instrText xml:space="preserve"> PAGEREF _Toc106880988 \h </w:instrText>
+              <w:instrText xml:space="preserve"> PAGEREF _Toc106881056 \h </w:instrText>
             </w:r>
             <w:r>
               <w:rPr>
@@ -1366,7 +1506,7 @@
               <w:lang w:eastAsia="nl-NL"/>
             </w:rPr>
           </w:pPr>
-          <w:hyperlink w:anchor="_Toc106880989" w:history="1">
+          <w:hyperlink w:anchor="_Toc106881057" w:history="1">
             <w:r>
               <w:rPr>
                 <w:rStyle w:val="Hyperlink"/>
@@ -1393,7 +1533,7 @@
                 <w:noProof/>
                 <w:webHidden/>
               </w:rPr>
-              <w:instrText xml:space="preserve"> PAGEREF _Toc106880989 \h </w:instrText>
+              <w:instrText xml:space="preserve"> PAGEREF _Toc106881057 \h </w:instrText>
             </w:r>
             <w:r>
               <w:rPr>
@@ -1436,7 +1576,7 @@
               <w:lang w:eastAsia="nl-NL"/>
             </w:rPr>
           </w:pPr>
-          <w:hyperlink w:anchor="_Toc106880990" w:history="1">
+          <w:hyperlink w:anchor="_Toc106881058" w:history="1">
             <w:r>
               <w:rPr>
                 <w:rStyle w:val="Hyperlink"/>
@@ -1463,7 +1603,7 @@
                 <w:noProof/>
                 <w:webHidden/>
               </w:rPr>
-              <w:instrText xml:space="preserve"> PAGEREF _Toc106880990 \h </w:instrText>
+              <w:instrText xml:space="preserve"> PAGEREF _Toc106881058 \h </w:instrText>
             </w:r>
             <w:r>
               <w:rPr>
@@ -1506,7 +1646,7 @@
               <w:lang w:eastAsia="nl-NL"/>
             </w:rPr>
           </w:pPr>
-          <w:hyperlink w:anchor="_Toc106880991" w:history="1">
+          <w:hyperlink w:anchor="_Toc106881059" w:history="1">
             <w:r>
               <w:rPr>
                 <w:rStyle w:val="Hyperlink"/>
@@ -1533,7 +1673,7 @@
                 <w:noProof/>
                 <w:webHidden/>
               </w:rPr>
-              <w:instrText xml:space="preserve"> PAGEREF _Toc106880991 \h </w:instrText>
+              <w:instrText xml:space="preserve"> PAGEREF _Toc106881059 \h </w:instrText>
             </w:r>
             <w:r>
               <w:rPr>
@@ -1576,7 +1716,7 @@
               <w:lang w:eastAsia="nl-NL"/>
             </w:rPr>
           </w:pPr>
-          <w:hyperlink w:anchor="_Toc106880992" w:history="1">
+          <w:hyperlink w:anchor="_Toc106881060" w:history="1">
             <w:r>
               <w:rPr>
                 <w:rStyle w:val="Hyperlink"/>
@@ -1603,7 +1743,7 @@
                 <w:noProof/>
                 <w:webHidden/>
               </w:rPr>
-              <w:instrText xml:space="preserve"> PAGEREF _Toc106880992 \h </w:instrText>
+              <w:instrText xml:space="preserve"> PAGEREF _Toc106881060 \h </w:instrText>
             </w:r>
             <w:r>
               <w:rPr>
@@ -1646,7 +1786,7 @@
               <w:lang w:eastAsia="nl-NL"/>
             </w:rPr>
           </w:pPr>
-          <w:hyperlink w:anchor="_Toc106880993" w:history="1">
+          <w:hyperlink w:anchor="_Toc106881061" w:history="1">
             <w:r>
               <w:rPr>
                 <w:rStyle w:val="Hyperlink"/>
@@ -1674,7 +1814,7 @@
                 <w:noProof/>
                 <w:webHidden/>
               </w:rPr>
-              <w:instrText xml:space="preserve"> PAGEREF _Toc106880993 \h </w:instrText>
+              <w:instrText xml:space="preserve"> PAGEREF _Toc106881061 \h </w:instrText>
             </w:r>
             <w:r>
               <w:rPr>
@@ -1717,7 +1857,7 @@
               <w:lang w:eastAsia="nl-NL"/>
             </w:rPr>
           </w:pPr>
-          <w:hyperlink w:anchor="_Toc106880994" w:history="1">
+          <w:hyperlink w:anchor="_Toc106881062" w:history="1">
             <w:r>
               <w:rPr>
                 <w:rStyle w:val="Hyperlink"/>
@@ -1745,7 +1885,7 @@
                 <w:noProof/>
                 <w:webHidden/>
               </w:rPr>
-              <w:instrText xml:space="preserve"> PAGEREF _Toc106880994 \h </w:instrText>
+              <w:instrText xml:space="preserve"> PAGEREF _Toc106881062 \h </w:instrText>
             </w:r>
             <w:r>
               <w:rPr>
@@ -1788,7 +1928,7 @@
               <w:lang w:eastAsia="nl-NL"/>
             </w:rPr>
           </w:pPr>
-          <w:hyperlink w:anchor="_Toc106880995" w:history="1">
+          <w:hyperlink w:anchor="_Toc106881063" w:history="1">
             <w:r>
               <w:rPr>
                 <w:rStyle w:val="Hyperlink"/>
@@ -1816,7 +1956,7 @@
                 <w:noProof/>
                 <w:webHidden/>
               </w:rPr>
-              <w:instrText xml:space="preserve"> PAGEREF _Toc106880995 \h </w:instrText>
+              <w:instrText xml:space="preserve"> PAGEREF _Toc106881063 \h </w:instrText>
             </w:r>
             <w:r>
               <w:rPr>
@@ -1868,104 +2008,84 @@
       <w:pPr>
         <w:pStyle w:val="Kop1"/>
         <w:jc w:val="center"/>
-        <w:rPr>
-          <w:lang w:val="en-US"/>
-        </w:rPr>
       </w:pPr>
-      <w:bookmarkStart w:id="0" w:name="_Toc106880972"/>
-      <w:r>
-        <w:rPr>
-          <w:lang w:val="en-US"/>
-        </w:rPr>
+      <w:bookmarkStart w:id="0" w:name="_Toc106881038"/>
+      <w:r>
         <w:lastRenderedPageBreak/>
-        <w:t xml:space="preserve">Backend: </w:t>
-      </w:r>
-      <w:r>
-        <w:rPr>
-          <w:lang w:val="en-US"/>
-        </w:rPr>
-        <w:t>System Description</w:t>
+        <w:t xml:space="preserve">Backend: System </w:t>
+      </w:r>
+      <w:proofErr w:type="spellStart"/>
+      <w:r>
+        <w:t>Description</w:t>
       </w:r>
       <w:bookmarkEnd w:id="0"/>
-    </w:p>
-    <w:p>
-      <w:pPr>
-        <w:rPr>
-          <w:lang w:val="en-US"/>
-        </w:rPr>
-      </w:pPr>
-    </w:p>
-    <w:p>
-      <w:pPr>
-        <w:pStyle w:val="Kop2"/>
-        <w:rPr>
-          <w:lang w:val="en-US"/>
-        </w:rPr>
-      </w:pPr>
-      <w:bookmarkStart w:id="1" w:name="_Toc106880973"/>
-      <w:r>
-        <w:rPr>
-          <w:lang w:val="en-US"/>
-        </w:rPr>
-        <w:t>About:</w:t>
-      </w:r>
-      <w:bookmarkEnd w:id="1"/>
-    </w:p>
-    <w:p>
-      <w:pPr>
-        <w:rPr>
-          <w:lang w:val="en-US"/>
-        </w:rPr>
-      </w:pPr>
-    </w:p>
-    <w:p>
-      <w:proofErr w:type="spellStart"/>
-      <w:r>
-        <w:t>BanKING</w:t>
-      </w:r>
       <w:proofErr w:type="spellEnd"/>
-      <w:r>
-        <w:t xml:space="preserve"> is een full-stack </w:t>
-      </w:r>
-      <w:proofErr w:type="spellStart"/>
-      <w:r>
-        <w:t>paypal</w:t>
-      </w:r>
-      <w:proofErr w:type="spellEnd"/>
-      <w:r>
-        <w:t>-achtige online bank applicatie</w:t>
-      </w:r>
-      <w:r>
-        <w:t xml:space="preserve"> die bedoeld is </w:t>
-      </w:r>
-      <w:r>
-        <w:t xml:space="preserve">om gebruikers hun geld veilig </w:t>
-      </w:r>
-      <w:r>
-        <w:t xml:space="preserve"> te </w:t>
-      </w:r>
-      <w:r>
-        <w:t>kunnen</w:t>
-      </w:r>
-      <w:r>
-        <w:t xml:space="preserve"> laten</w:t>
-      </w:r>
-      <w:r>
-        <w:t xml:space="preserve"> op</w:t>
-      </w:r>
-      <w:r>
-        <w:t>bergen, ophalen en versturen. Ook kun je alle transacties die in het verleden zijn gemaakt weergeven, verwijderen en natuurlijk nieuwe maken. Het weergeven gebruikt ook nog verschillende sorteer algoritmes om de transacties overzichtelijker te maken.</w:t>
-      </w:r>
     </w:p>
     <w:p/>
     <w:p>
       <w:pPr>
         <w:pStyle w:val="Kop2"/>
       </w:pPr>
+      <w:bookmarkStart w:id="1" w:name="_Toc106881039"/>
+      <w:proofErr w:type="spellStart"/>
+      <w:r>
+        <w:t>About</w:t>
+      </w:r>
+      <w:proofErr w:type="spellEnd"/>
+      <w:r>
+        <w:t>:</w:t>
+      </w:r>
+      <w:bookmarkEnd w:id="1"/>
+    </w:p>
+    <w:p/>
+    <w:p>
+      <w:proofErr w:type="spellStart"/>
+      <w:r>
+        <w:t>BanKING</w:t>
+      </w:r>
+      <w:proofErr w:type="spellEnd"/>
+      <w:r>
+        <w:t xml:space="preserve"> is een full-stack </w:t>
+      </w:r>
+      <w:proofErr w:type="spellStart"/>
+      <w:r>
+        <w:t>paypal</w:t>
+      </w:r>
+      <w:proofErr w:type="spellEnd"/>
+      <w:r>
+        <w:t>-achtige online bank applicatie</w:t>
+      </w:r>
+      <w:r>
+        <w:t xml:space="preserve"> die bedoeld is </w:t>
+      </w:r>
+      <w:r>
+        <w:t xml:space="preserve">om gebruikers hun geld veilig </w:t>
+      </w:r>
+      <w:r>
+        <w:t xml:space="preserve"> te </w:t>
+      </w:r>
+      <w:r>
+        <w:t>kunnen</w:t>
+      </w:r>
+      <w:r>
+        <w:t xml:space="preserve"> laten</w:t>
+      </w:r>
+      <w:r>
+        <w:t xml:space="preserve"> op</w:t>
+      </w:r>
+      <w:r>
+        <w:t>bergen, ophalen en versturen. Ook kun je alle transacties die in het verleden zijn gemaakt weergeven, verwijderen en natuurlijk nieuwe maken. Het weergeven gebruikt ook nog verschillende sorteer algoritmes om de transacties overzichtelijker te maken.</w:t>
+      </w:r>
+    </w:p>
+    <w:p/>
+    <w:p>
+      <w:pPr>
+        <w:pStyle w:val="Kop2"/>
+      </w:pPr>
       <w:r>
         <w:br/>
       </w:r>
-      <w:bookmarkStart w:id="2" w:name="_Toc106880974"/>
+      <w:bookmarkStart w:id="2" w:name="_Toc106881040"/>
       <w:r>
         <w:t xml:space="preserve">Technical </w:t>
       </w:r>
@@ -1984,9 +2104,11 @@
       <w:pPr>
         <w:pStyle w:val="Kop3"/>
       </w:pPr>
+      <w:bookmarkStart w:id="3" w:name="_Toc106881041"/>
       <w:r>
         <w:t>Controllers:</w:t>
       </w:r>
+      <w:bookmarkEnd w:id="3"/>
     </w:p>
     <w:p>
       <w:r>
@@ -1998,12 +2120,14 @@
     </w:p>
     <w:p/>
     <w:p>
+      <w:bookmarkStart w:id="4" w:name="_Toc106881042"/>
       <w:r>
         <w:rPr>
           <w:rStyle w:val="Kop3Char"/>
         </w:rPr>
         <w:t>Services:</w:t>
       </w:r>
+      <w:bookmarkEnd w:id="4"/>
       <w:r>
         <w:br/>
         <w:t>De services zijn de klassen die alle ‘Business logic’ hanteren. De services hebben meestal een aantal methodes die relevant zijn aan de service en nemen een request als input (met soms parameter</w:t>
@@ -2020,9 +2144,11 @@
       <w:pPr>
         <w:pStyle w:val="Kop3"/>
       </w:pPr>
+      <w:bookmarkStart w:id="5" w:name="_Toc106881043"/>
       <w:r>
         <w:t>Repositories:</w:t>
       </w:r>
+      <w:bookmarkEnd w:id="5"/>
     </w:p>
     <w:p>
       <w:r>
@@ -2045,7 +2171,7 @@
           <w:lang w:val="en-US"/>
         </w:rPr>
       </w:pPr>
-      <w:bookmarkStart w:id="3" w:name="_Toc106880976"/>
+      <w:bookmarkStart w:id="6" w:name="_Toc106881044"/>
       <w:r>
         <w:rPr>
           <w:lang w:val="en-US"/>
@@ -2053,7 +2179,7 @@
         <w:lastRenderedPageBreak/>
         <w:t>Backend: Class Diagrams</w:t>
       </w:r>
-      <w:bookmarkEnd w:id="3"/>
+      <w:bookmarkEnd w:id="6"/>
     </w:p>
     <w:p>
       <w:pPr>
@@ -2070,7 +2196,7 @@
           <w:lang w:val="en-US"/>
         </w:rPr>
       </w:pPr>
-      <w:bookmarkStart w:id="4" w:name="_Toc106880977"/>
+      <w:bookmarkStart w:id="7" w:name="_Toc106881045"/>
       <w:r>
         <w:rPr>
           <w:lang w:val="en-US"/>
@@ -2084,7 +2210,7 @@
         </w:rPr>
         <w:t>BanKING</w:t>
       </w:r>
-      <w:bookmarkEnd w:id="4"/>
+      <w:bookmarkEnd w:id="7"/>
       <w:proofErr w:type="spellEnd"/>
     </w:p>
     <w:p>
@@ -2221,11 +2347,11 @@
       <w:pPr>
         <w:pStyle w:val="Kop3"/>
       </w:pPr>
-      <w:bookmarkStart w:id="5" w:name="_Toc106880978"/>
+      <w:bookmarkStart w:id="8" w:name="_Toc106881046"/>
       <w:r>
         <w:t>AppUser:</w:t>
       </w:r>
-      <w:bookmarkEnd w:id="5"/>
+      <w:bookmarkEnd w:id="8"/>
     </w:p>
     <w:p>
       <w:r>
@@ -2264,11 +2390,11 @@
       <w:pPr>
         <w:pStyle w:val="Kop3"/>
       </w:pPr>
-      <w:bookmarkStart w:id="6" w:name="_Toc106880979"/>
+      <w:bookmarkStart w:id="9" w:name="_Toc106881047"/>
       <w:r>
         <w:t>BankAccount:</w:t>
       </w:r>
-      <w:bookmarkEnd w:id="6"/>
+      <w:bookmarkEnd w:id="9"/>
     </w:p>
     <w:p>
       <w:r>
@@ -2344,11 +2470,11 @@
       <w:pPr>
         <w:pStyle w:val="Kop3"/>
       </w:pPr>
-      <w:bookmarkStart w:id="7" w:name="_Toc106880980"/>
+      <w:bookmarkStart w:id="10" w:name="_Toc106881048"/>
       <w:r>
         <w:t>Transaction:</w:t>
       </w:r>
-      <w:bookmarkEnd w:id="7"/>
+      <w:bookmarkEnd w:id="10"/>
     </w:p>
     <w:p>
       <w:r>
@@ -2418,31 +2544,50 @@
       <w:pPr>
         <w:pStyle w:val="Kop1"/>
         <w:jc w:val="center"/>
+        <w:rPr>
+          <w:lang w:val="en-US"/>
+        </w:rPr>
       </w:pPr>
-      <w:bookmarkStart w:id="8" w:name="_Toc106880981"/>
-      <w:r>
+      <w:bookmarkStart w:id="11" w:name="_Toc106881049"/>
+      <w:r>
+        <w:rPr>
+          <w:lang w:val="en-US"/>
+        </w:rPr>
         <w:lastRenderedPageBreak/>
-        <w:t xml:space="preserve">Backend: Rest </w:t>
-      </w:r>
-      <w:proofErr w:type="spellStart"/>
-      <w:r>
-        <w:t>Specification</w:t>
-      </w:r>
-      <w:bookmarkEnd w:id="8"/>
-      <w:proofErr w:type="spellEnd"/>
+        <w:t>Backend: Rest Specification</w:t>
+      </w:r>
+      <w:bookmarkEnd w:id="11"/>
     </w:p>
-    <w:p/>
+    <w:p>
+      <w:pPr>
+        <w:rPr>
+          <w:lang w:val="en-US"/>
+        </w:rPr>
+      </w:pPr>
+    </w:p>
     <w:p>
       <w:pPr>
         <w:pStyle w:val="Kop2"/>
+        <w:rPr>
+          <w:lang w:val="en-US"/>
+        </w:rPr>
       </w:pPr>
-      <w:bookmarkStart w:id="9" w:name="_Toc106880982"/>
-      <w:r>
+      <w:bookmarkStart w:id="12" w:name="_Toc106881050"/>
+      <w:r>
+        <w:rPr>
+          <w:lang w:val="en-US"/>
+        </w:rPr>
         <w:t>Access-token controller:</w:t>
       </w:r>
-      <w:bookmarkEnd w:id="9"/>
+      <w:bookmarkEnd w:id="12"/>
     </w:p>
-    <w:p/>
+    <w:p>
+      <w:pPr>
+        <w:rPr>
+          <w:lang w:val="en-US"/>
+        </w:rPr>
+      </w:pPr>
+    </w:p>
     <w:tbl>
       <w:tblPr>
         <w:tblStyle w:val="Tabelraster"/>
@@ -3118,11 +3263,11 @@
       <w:pPr>
         <w:pStyle w:val="Kop2"/>
       </w:pPr>
-      <w:bookmarkStart w:id="10" w:name="_Toc106880983"/>
+      <w:bookmarkStart w:id="13" w:name="_Toc106881051"/>
       <w:r>
         <w:t>App-user controller:</w:t>
       </w:r>
-      <w:bookmarkEnd w:id="10"/>
+      <w:bookmarkEnd w:id="13"/>
     </w:p>
     <w:p>
       <w:pPr>
@@ -7063,7 +7208,7 @@
           <w:lang w:val="en-US"/>
         </w:rPr>
       </w:pPr>
-      <w:bookmarkStart w:id="11" w:name="_Toc106880984"/>
+      <w:bookmarkStart w:id="14" w:name="_Toc106881052"/>
       <w:r>
         <w:rPr>
           <w:lang w:val="en-US"/>
@@ -7071,7 +7216,7 @@
         <w:lastRenderedPageBreak/>
         <w:t>Transaction controller:</w:t>
       </w:r>
-      <w:bookmarkEnd w:id="11"/>
+      <w:bookmarkEnd w:id="14"/>
     </w:p>
     <w:p>
       <w:pPr>
@@ -10814,7 +10959,7 @@
           <w:lang w:val="en-US"/>
         </w:rPr>
       </w:pPr>
-      <w:bookmarkStart w:id="12" w:name="_Toc106880985"/>
+      <w:bookmarkStart w:id="15" w:name="_Toc106881053"/>
       <w:r>
         <w:rPr>
           <w:lang w:val="en-US"/>
@@ -10822,7 +10967,7 @@
         <w:lastRenderedPageBreak/>
         <w:t>Backend: Sequence Diagrams</w:t>
       </w:r>
-      <w:bookmarkEnd w:id="12"/>
+      <w:bookmarkEnd w:id="15"/>
     </w:p>
     <w:p>
       <w:pPr>
@@ -10836,11 +10981,11 @@
         <w:pStyle w:val="Kop2"/>
         <w:jc w:val="center"/>
       </w:pPr>
-      <w:bookmarkStart w:id="13" w:name="_Toc106880986"/>
+      <w:bookmarkStart w:id="16" w:name="_Toc106881054"/>
       <w:r>
         <w:t>Sequence: Sign Up</w:t>
       </w:r>
-      <w:bookmarkEnd w:id="13"/>
+      <w:bookmarkEnd w:id="16"/>
     </w:p>
     <w:p/>
     <w:p>
@@ -10916,12 +11061,12 @@
         <w:pStyle w:val="Kop2"/>
         <w:jc w:val="center"/>
       </w:pPr>
-      <w:bookmarkStart w:id="14" w:name="_Toc106880987"/>
+      <w:bookmarkStart w:id="17" w:name="_Toc106881055"/>
       <w:r>
         <w:lastRenderedPageBreak/>
         <w:t>Sequence: Deposit</w:t>
       </w:r>
-      <w:bookmarkEnd w:id="14"/>
+      <w:bookmarkEnd w:id="17"/>
     </w:p>
     <w:p/>
     <w:p>
@@ -11015,19 +11160,678 @@
       <w:pPr>
         <w:pStyle w:val="Kop1"/>
         <w:jc w:val="center"/>
+      </w:pPr>
+      <w:bookmarkStart w:id="18" w:name="_Toc106881056"/>
+      <w:r>
+        <w:lastRenderedPageBreak/>
+        <w:t xml:space="preserve">Backend: </w:t>
+      </w:r>
+      <w:proofErr w:type="spellStart"/>
+      <w:r>
+        <w:t>Implementation</w:t>
+      </w:r>
+      <w:proofErr w:type="spellEnd"/>
+      <w:r>
+        <w:t xml:space="preserve"> </w:t>
+      </w:r>
+      <w:proofErr w:type="spellStart"/>
+      <w:r>
+        <w:t>Choices</w:t>
+      </w:r>
+      <w:bookmarkEnd w:id="18"/>
+      <w:proofErr w:type="spellEnd"/>
+    </w:p>
+    <w:p/>
+    <w:p>
+      <w:r>
+        <w:t xml:space="preserve">In de </w:t>
+      </w:r>
+      <w:proofErr w:type="spellStart"/>
+      <w:r>
+        <w:t>BanKING</w:t>
+      </w:r>
+      <w:proofErr w:type="spellEnd"/>
+      <w:r>
+        <w:t xml:space="preserve"> </w:t>
+      </w:r>
+      <w:r>
+        <w:t xml:space="preserve">applicatie worden meerdere </w:t>
+      </w:r>
+      <w:proofErr w:type="spellStart"/>
+      <w:r>
+        <w:t>dependencies</w:t>
+      </w:r>
+      <w:proofErr w:type="spellEnd"/>
+      <w:r>
+        <w:t xml:space="preserve"> om de </w:t>
+      </w:r>
+      <w:proofErr w:type="spellStart"/>
+      <w:r>
+        <w:t>developement</w:t>
+      </w:r>
+      <w:proofErr w:type="spellEnd"/>
+      <w:r>
+        <w:t xml:space="preserve"> tijd en applicatie te verbeteren, </w:t>
+      </w:r>
+      <w:r>
+        <w:t xml:space="preserve">voor elke </w:t>
+      </w:r>
+      <w:proofErr w:type="spellStart"/>
+      <w:r>
+        <w:t>dependency</w:t>
+      </w:r>
+      <w:proofErr w:type="spellEnd"/>
+      <w:r>
+        <w:t xml:space="preserve"> word uitgelegd </w:t>
+      </w:r>
+      <w:r>
+        <w:rPr>
+          <w:i/>
+          <w:iCs/>
+        </w:rPr>
+        <w:t>wat</w:t>
+      </w:r>
+      <w:r>
+        <w:t xml:space="preserve"> het is en </w:t>
+      </w:r>
+      <w:r>
+        <w:rPr>
+          <w:i/>
+          <w:iCs/>
+        </w:rPr>
+        <w:t xml:space="preserve"> waarom</w:t>
+      </w:r>
+      <w:r>
+        <w:t xml:space="preserve"> </w:t>
+      </w:r>
+      <w:proofErr w:type="spellStart"/>
+      <w:r>
+        <w:t>BanKING</w:t>
+      </w:r>
+      <w:proofErr w:type="spellEnd"/>
+      <w:r>
+        <w:t xml:space="preserve"> dit gebruikt.</w:t>
+      </w:r>
+    </w:p>
+    <w:p/>
+    <w:p>
+      <w:pPr>
+        <w:pStyle w:val="Kop2"/>
+      </w:pPr>
+      <w:bookmarkStart w:id="19" w:name="_Toc106881057"/>
+      <w:r>
+        <w:t>JWT:</w:t>
+      </w:r>
+      <w:bookmarkEnd w:id="19"/>
+    </w:p>
+    <w:p/>
+    <w:p>
+      <w:r>
+        <w:t>JWT (ja-</w:t>
+      </w:r>
+      <w:proofErr w:type="spellStart"/>
+      <w:r>
+        <w:t>wt</w:t>
+      </w:r>
+      <w:proofErr w:type="spellEnd"/>
+      <w:r>
+        <w:t xml:space="preserve">) staat voor </w:t>
+      </w:r>
+      <w:proofErr w:type="spellStart"/>
+      <w:r>
+        <w:t>Json</w:t>
+      </w:r>
+      <w:proofErr w:type="spellEnd"/>
+      <w:r>
+        <w:t xml:space="preserve"> Web Token en is een van meerdere manieren om </w:t>
+      </w:r>
+      <w:proofErr w:type="spellStart"/>
+      <w:r>
+        <w:t>authentication</w:t>
+      </w:r>
+      <w:proofErr w:type="spellEnd"/>
+      <w:r>
+        <w:t xml:space="preserve"> en </w:t>
+      </w:r>
+      <w:proofErr w:type="spellStart"/>
+      <w:r>
+        <w:t>authorization</w:t>
+      </w:r>
+      <w:proofErr w:type="spellEnd"/>
+      <w:r>
+        <w:t xml:space="preserve"> te behandelen. Een JWT is een lange set aan karakters die uit 3 gedeelte is gesplitst door middel van punten. Deze 3 gedeeltes zijn:</w:t>
+      </w:r>
+    </w:p>
+    <w:p>
+      <w:r>
+        <w:br/>
+        <w:t>1. Header</w:t>
+      </w:r>
+    </w:p>
+    <w:p>
+      <w:r>
+        <w:t>De Header bevat informatie o</w:t>
+      </w:r>
+      <w:r>
+        <w:t xml:space="preserve">ver de JWT, dit is meestal het algoritme waarmee de token is </w:t>
+      </w:r>
+      <w:proofErr w:type="spellStart"/>
+      <w:r>
+        <w:t>gesigned</w:t>
+      </w:r>
+      <w:proofErr w:type="spellEnd"/>
+      <w:r>
+        <w:t>.</w:t>
+      </w:r>
+    </w:p>
+    <w:p/>
+    <w:p>
+      <w:r>
+        <w:t xml:space="preserve">2. </w:t>
+      </w:r>
+      <w:proofErr w:type="spellStart"/>
+      <w:r>
+        <w:t>Payload</w:t>
+      </w:r>
+      <w:proofErr w:type="spellEnd"/>
+    </w:p>
+    <w:p>
+      <w:r>
+        <w:t xml:space="preserve">De </w:t>
+      </w:r>
+      <w:proofErr w:type="spellStart"/>
+      <w:r>
+        <w:t>Payload</w:t>
+      </w:r>
+      <w:proofErr w:type="spellEnd"/>
+      <w:r>
+        <w:t xml:space="preserve"> bevat </w:t>
+      </w:r>
+      <w:r>
+        <w:t>informatie wat de token moet behouden, dit is vaak een gebruiker (subject), de rollen van die gebruiker (claims) en de datum wanneer de token is gemaakt (dit is nodig om te weten wanneer de token ongeldig wordt verklaart).</w:t>
+      </w:r>
+    </w:p>
+    <w:p/>
+    <w:p>
+      <w:r>
+        <w:t xml:space="preserve">3.  </w:t>
+      </w:r>
+      <w:proofErr w:type="spellStart"/>
+      <w:r>
+        <w:t>Signature</w:t>
+      </w:r>
+      <w:proofErr w:type="spellEnd"/>
+    </w:p>
+    <w:p>
+      <w:r>
+        <w:t xml:space="preserve">De </w:t>
+      </w:r>
+      <w:proofErr w:type="spellStart"/>
+      <w:r>
+        <w:t>Signature</w:t>
+      </w:r>
+      <w:proofErr w:type="spellEnd"/>
+      <w:r>
+        <w:t xml:space="preserve"> is het laatste en ook </w:t>
+      </w:r>
+      <w:r>
+        <w:t>belangrijkste</w:t>
+      </w:r>
+      <w:r>
+        <w:t xml:space="preserve"> gedeelte van JWT, de </w:t>
+      </w:r>
+      <w:proofErr w:type="spellStart"/>
+      <w:r>
+        <w:t>signature</w:t>
+      </w:r>
+      <w:proofErr w:type="spellEnd"/>
+      <w:r>
+        <w:t xml:space="preserve"> is een soort van check dat de inhoud van de token niet veranderd is. Meestal heeft de applicatie die de </w:t>
+      </w:r>
+      <w:proofErr w:type="spellStart"/>
+      <w:r>
+        <w:t>JWT’s</w:t>
+      </w:r>
+      <w:proofErr w:type="spellEnd"/>
+      <w:r>
+        <w:t xml:space="preserve"> </w:t>
+      </w:r>
+      <w:proofErr w:type="spellStart"/>
+      <w:r>
+        <w:t>signed</w:t>
+      </w:r>
+      <w:proofErr w:type="spellEnd"/>
+      <w:r>
+        <w:t xml:space="preserve"> een </w:t>
+      </w:r>
+      <w:proofErr w:type="spellStart"/>
+      <w:r>
+        <w:t>secret</w:t>
+      </w:r>
+      <w:proofErr w:type="spellEnd"/>
+      <w:r>
+        <w:t xml:space="preserve"> die wordt gebruikt met het algoritme om de set karakters te genereren, wanneer de </w:t>
+      </w:r>
+      <w:proofErr w:type="spellStart"/>
+      <w:r>
+        <w:t>JWT’s</w:t>
+      </w:r>
+      <w:proofErr w:type="spellEnd"/>
+      <w:r>
+        <w:t xml:space="preserve"> inhoud veranderd is zal de </w:t>
+      </w:r>
+      <w:proofErr w:type="spellStart"/>
+      <w:r>
+        <w:t>signature</w:t>
+      </w:r>
+      <w:proofErr w:type="spellEnd"/>
+      <w:r>
+        <w:t xml:space="preserve"> niet meer goed zijn en wanneer de </w:t>
+      </w:r>
+      <w:proofErr w:type="spellStart"/>
+      <w:r>
+        <w:t>secret</w:t>
+      </w:r>
+      <w:proofErr w:type="spellEnd"/>
+      <w:r>
+        <w:t xml:space="preserve"> wordt gebruikt om de JWT te </w:t>
+      </w:r>
+      <w:proofErr w:type="spellStart"/>
+      <w:r>
+        <w:t>decoden</w:t>
+      </w:r>
+      <w:proofErr w:type="spellEnd"/>
+      <w:r>
+        <w:t xml:space="preserve"> zal hier een </w:t>
+      </w:r>
+      <w:proofErr w:type="spellStart"/>
+      <w:r>
+        <w:t>inconsitentie</w:t>
+      </w:r>
+      <w:proofErr w:type="spellEnd"/>
+      <w:r>
+        <w:t xml:space="preserve"> ontstaan en de JWT ongeldig maken.</w:t>
+      </w:r>
+      <w:r>
+        <w:t xml:space="preserve"> </w:t>
+      </w:r>
+    </w:p>
+    <w:p>
+      <w:r>
+        <w:t xml:space="preserve">Dit wordt in </w:t>
+      </w:r>
+      <w:proofErr w:type="spellStart"/>
+      <w:r>
+        <w:t>BanKING</w:t>
+      </w:r>
+      <w:proofErr w:type="spellEnd"/>
+      <w:r>
+        <w:t xml:space="preserve"> gebruikt omdat het een </w:t>
+      </w:r>
+      <w:r>
+        <w:t xml:space="preserve">goeie oplossing is om serve- </w:t>
+      </w:r>
+      <w:proofErr w:type="spellStart"/>
+      <w:r>
+        <w:t>sided-sessions</w:t>
+      </w:r>
+      <w:proofErr w:type="spellEnd"/>
+      <w:r>
+        <w:t xml:space="preserve"> tegen te gaan zodat de API </w:t>
+      </w:r>
+      <w:proofErr w:type="spellStart"/>
+      <w:r>
+        <w:t>RESTful</w:t>
+      </w:r>
+      <w:proofErr w:type="spellEnd"/>
+      <w:r>
+        <w:t xml:space="preserve"> blijft.</w:t>
+      </w:r>
+    </w:p>
+    <w:p/>
+    <w:p>
+      <w:pPr>
+        <w:pStyle w:val="Kop2"/>
+      </w:pPr>
+      <w:bookmarkStart w:id="20" w:name="_Toc106881058"/>
+      <w:r>
+        <w:t>Lombok;</w:t>
+      </w:r>
+      <w:bookmarkEnd w:id="20"/>
+      <w:r>
+        <w:br/>
+      </w:r>
+    </w:p>
+    <w:p>
+      <w:r>
+        <w:t xml:space="preserve">Lombok is een </w:t>
+      </w:r>
+      <w:r>
+        <w:t>Java bi</w:t>
+      </w:r>
+      <w:r>
+        <w:t xml:space="preserve">bliotheek die probeert het probleem van </w:t>
+      </w:r>
+      <w:proofErr w:type="spellStart"/>
+      <w:r>
+        <w:t>boilerplate</w:t>
+      </w:r>
+      <w:proofErr w:type="spellEnd"/>
+      <w:r>
+        <w:t xml:space="preserve"> aan te pakken door middel van </w:t>
+      </w:r>
+      <w:proofErr w:type="spellStart"/>
+      <w:r>
+        <w:t>annotations</w:t>
+      </w:r>
+      <w:proofErr w:type="spellEnd"/>
+      <w:r>
+        <w:t xml:space="preserve">. Deze annotaties kunnen boven klassen worden aangeduid en maken (onder de motorkap) dus Java </w:t>
+      </w:r>
+      <w:proofErr w:type="spellStart"/>
+      <w:r>
+        <w:t>boilerplate</w:t>
+      </w:r>
+      <w:proofErr w:type="spellEnd"/>
+      <w:r>
+        <w:t xml:space="preserve"> zodat het schrijven van Java een stuk sneller gaat doordat bijvoorbeeld voor 10 variabelen een </w:t>
+      </w:r>
+      <w:proofErr w:type="spellStart"/>
+      <w:r>
+        <w:t>getter</w:t>
+      </w:r>
+      <w:proofErr w:type="spellEnd"/>
+      <w:r>
+        <w:t xml:space="preserve"> moet maken kun je boven aan in de klasse de annotatie: ‘</w:t>
+      </w:r>
+      <w:proofErr w:type="spellStart"/>
+      <w:r>
+        <w:t>Getter</w:t>
+      </w:r>
+      <w:proofErr w:type="spellEnd"/>
+      <w:r>
+        <w:t xml:space="preserve">’ </w:t>
+      </w:r>
+      <w:r>
+        <w:lastRenderedPageBreak/>
+        <w:t xml:space="preserve">neerzetten en kun je dus </w:t>
+      </w:r>
+      <w:proofErr w:type="spellStart"/>
+      <w:r>
+        <w:t>getters</w:t>
+      </w:r>
+      <w:proofErr w:type="spellEnd"/>
+      <w:r>
+        <w:t xml:space="preserve"> gebruiken zonder ze te maken/zien. Dit zorgt dus voor minder </w:t>
+      </w:r>
+      <w:proofErr w:type="spellStart"/>
+      <w:r>
+        <w:t>boilerplate</w:t>
+      </w:r>
+      <w:proofErr w:type="spellEnd"/>
+      <w:r>
+        <w:t xml:space="preserve"> en schonere/leesbare code.</w:t>
+      </w:r>
+    </w:p>
+    <w:p/>
+    <w:p>
+      <w:pPr>
+        <w:pStyle w:val="Kop2"/>
+      </w:pPr>
+      <w:bookmarkStart w:id="21" w:name="_Toc106881059"/>
+      <w:proofErr w:type="spellStart"/>
+      <w:r>
+        <w:t>Gson</w:t>
+      </w:r>
+      <w:proofErr w:type="spellEnd"/>
+      <w:r>
+        <w:t>:</w:t>
+      </w:r>
+      <w:bookmarkEnd w:id="21"/>
+      <w:r>
+        <w:br/>
+      </w:r>
+    </w:p>
+    <w:p>
+      <w:proofErr w:type="spellStart"/>
+      <w:r>
+        <w:t>Gson</w:t>
+      </w:r>
+      <w:proofErr w:type="spellEnd"/>
+      <w:r>
+        <w:t xml:space="preserve"> is een </w:t>
+      </w:r>
+      <w:proofErr w:type="spellStart"/>
+      <w:r>
+        <w:t>library</w:t>
+      </w:r>
+      <w:proofErr w:type="spellEnd"/>
+      <w:r>
+        <w:t xml:space="preserve"> die wordt</w:t>
+      </w:r>
+      <w:r>
+        <w:t xml:space="preserve"> gebruikt voor het parsen en formatteren van JSON. Dit maakt het makkelijk om binnenkomende </w:t>
+      </w:r>
+      <w:proofErr w:type="spellStart"/>
+      <w:r>
+        <w:t>requests</w:t>
+      </w:r>
+      <w:proofErr w:type="spellEnd"/>
+      <w:r>
+        <w:t xml:space="preserve"> makkelijk uit elkaar te halen, en responses makkelijker te formatteren.</w:t>
+      </w:r>
+    </w:p>
+    <w:p/>
+    <w:p>
+      <w:pPr>
+        <w:pStyle w:val="Kop2"/>
+      </w:pPr>
+      <w:bookmarkStart w:id="22" w:name="_Toc106881060"/>
+      <w:r>
+        <w:t>Spring Security</w:t>
+      </w:r>
+      <w:bookmarkEnd w:id="22"/>
+    </w:p>
+    <w:p/>
+    <w:p>
+      <w:r>
+        <w:t xml:space="preserve">De laatste </w:t>
+      </w:r>
+      <w:proofErr w:type="spellStart"/>
+      <w:r>
+        <w:t>library</w:t>
+      </w:r>
+      <w:proofErr w:type="spellEnd"/>
+      <w:r>
+        <w:t xml:space="preserve"> die wordt gebruikt in </w:t>
+      </w:r>
+      <w:proofErr w:type="spellStart"/>
+      <w:r>
+        <w:t>BanKING</w:t>
+      </w:r>
+      <w:proofErr w:type="spellEnd"/>
+      <w:r>
+        <w:t xml:space="preserve"> is Spring Security, spring security bied een hele set aan tools aan om een applicatie veiliger te maken (filters, </w:t>
+      </w:r>
+      <w:proofErr w:type="spellStart"/>
+      <w:r>
+        <w:t>configuratie’s</w:t>
+      </w:r>
+      <w:proofErr w:type="spellEnd"/>
+      <w:r>
+        <w:t xml:space="preserve">, </w:t>
+      </w:r>
+      <w:proofErr w:type="spellStart"/>
+      <w:r>
+        <w:t>etc</w:t>
+      </w:r>
+      <w:proofErr w:type="spellEnd"/>
+      <w:r>
+        <w:t xml:space="preserve">). </w:t>
+      </w:r>
+      <w:proofErr w:type="spellStart"/>
+      <w:r>
+        <w:t>BanKING</w:t>
+      </w:r>
+      <w:proofErr w:type="spellEnd"/>
+      <w:r>
+        <w:t xml:space="preserve"> gebruikt geen van deze features omdat dit simpelweg overkill was voor deze applicatie. De reden dat ik deze </w:t>
+      </w:r>
+      <w:proofErr w:type="spellStart"/>
+      <w:r>
+        <w:t>library</w:t>
+      </w:r>
+      <w:proofErr w:type="spellEnd"/>
+      <w:r>
+        <w:t xml:space="preserve"> nog wel benoem is omdat Spring Security </w:t>
+      </w:r>
+      <w:proofErr w:type="spellStart"/>
+      <w:r>
+        <w:t>BCryptPasswordEncoder</w:t>
+      </w:r>
+      <w:proofErr w:type="spellEnd"/>
+      <w:r>
+        <w:t xml:space="preserve"> bevat wat ik gebruik om de wachtwoorden van de gebruikers te </w:t>
+      </w:r>
+      <w:proofErr w:type="spellStart"/>
+      <w:r>
+        <w:t>Hashen</w:t>
+      </w:r>
+      <w:proofErr w:type="spellEnd"/>
+      <w:r>
+        <w:t xml:space="preserve">, dit betekent dat het wachtwoord aan het </w:t>
+      </w:r>
+      <w:proofErr w:type="spellStart"/>
+      <w:r>
+        <w:t>BCrypt</w:t>
+      </w:r>
+      <w:proofErr w:type="spellEnd"/>
+      <w:r>
+        <w:t xml:space="preserve"> algoritme wordt gevoerd en dat daar een gefixeerde lengte aan karakters uitkomt waardoor zelfs </w:t>
+      </w:r>
+      <w:proofErr w:type="spellStart"/>
+      <w:r>
+        <w:t>BanKING</w:t>
+      </w:r>
+      <w:proofErr w:type="spellEnd"/>
+      <w:r>
+        <w:t xml:space="preserve"> de wachtwoorden van de gebruikers niet weet.</w:t>
+      </w:r>
+    </w:p>
+    <w:p>
+      <w:r>
+        <w:br w:type="page"/>
+      </w:r>
+    </w:p>
+    <w:p>
+      <w:pPr>
+        <w:pStyle w:val="Kop1"/>
+        <w:jc w:val="center"/>
+      </w:pPr>
+      <w:bookmarkStart w:id="23" w:name="_Toc106881061"/>
+      <w:proofErr w:type="spellStart"/>
+      <w:r>
+        <w:lastRenderedPageBreak/>
+        <w:t>Frontend</w:t>
+      </w:r>
+      <w:proofErr w:type="spellEnd"/>
+      <w:r>
+        <w:t xml:space="preserve">: </w:t>
+      </w:r>
+      <w:proofErr w:type="spellStart"/>
+      <w:r>
+        <w:t>Functionality</w:t>
+      </w:r>
+      <w:proofErr w:type="spellEnd"/>
+      <w:r>
+        <w:t xml:space="preserve"> </w:t>
+      </w:r>
+      <w:proofErr w:type="spellStart"/>
+      <w:r>
+        <w:t>Description</w:t>
+      </w:r>
+      <w:bookmarkEnd w:id="23"/>
+      <w:proofErr w:type="spellEnd"/>
+    </w:p>
+    <w:p/>
+    <w:p>
+      <w:r>
+        <w:t xml:space="preserve">De </w:t>
+      </w:r>
+      <w:proofErr w:type="spellStart"/>
+      <w:r>
+        <w:t>Frontend</w:t>
+      </w:r>
+      <w:proofErr w:type="spellEnd"/>
+      <w:r>
+        <w:t xml:space="preserve"> van </w:t>
+      </w:r>
+      <w:proofErr w:type="spellStart"/>
+      <w:r>
+        <w:t>BanKING</w:t>
+      </w:r>
+      <w:proofErr w:type="spellEnd"/>
+      <w:r>
+        <w:t xml:space="preserve"> i</w:t>
+      </w:r>
+      <w:r>
+        <w:t xml:space="preserve">s volledige geschreven in </w:t>
+      </w:r>
+      <w:proofErr w:type="spellStart"/>
+      <w:r>
+        <w:t>vanilla</w:t>
+      </w:r>
+      <w:proofErr w:type="spellEnd"/>
+      <w:r>
+        <w:t xml:space="preserve"> HTML/CSS/</w:t>
+      </w:r>
+      <w:proofErr w:type="spellStart"/>
+      <w:r>
+        <w:t>JavaScript</w:t>
+      </w:r>
+      <w:proofErr w:type="spellEnd"/>
+      <w:r>
+        <w:t xml:space="preserve"> en is gemaakt om het communiceren met de </w:t>
+      </w:r>
+      <w:proofErr w:type="spellStart"/>
+      <w:r>
+        <w:t>restapi</w:t>
+      </w:r>
+      <w:proofErr w:type="spellEnd"/>
+      <w:r>
+        <w:t xml:space="preserve"> te versimpelen voor gebruikers. Om dit voor elkaar te krijgen zijn er nette en opgemaakte pagina’s gemaakt met feedback op elke actie zodat het ondernemen van </w:t>
+      </w:r>
+      <w:proofErr w:type="spellStart"/>
+      <w:r>
+        <w:t>actie’s</w:t>
+      </w:r>
+      <w:proofErr w:type="spellEnd"/>
+      <w:r>
+        <w:t xml:space="preserve"> op de API net zo simp</w:t>
+      </w:r>
+    </w:p>
+    <w:p>
+      <w:r>
+        <w:br w:type="page"/>
+      </w:r>
+    </w:p>
+    <w:p>
+      <w:pPr>
+        <w:pStyle w:val="Kop1"/>
+        <w:jc w:val="center"/>
         <w:rPr>
           <w:lang w:val="en-US"/>
         </w:rPr>
       </w:pPr>
-      <w:bookmarkStart w:id="15" w:name="_Toc106880988"/>
+      <w:bookmarkStart w:id="24" w:name="_Toc106881062"/>
       <w:r>
         <w:rPr>
           <w:lang w:val="en-US"/>
         </w:rPr>
         <w:lastRenderedPageBreak/>
-        <w:t>Backend: Implementation Choices</w:t>
-      </w:r>
-      <w:bookmarkEnd w:id="15"/>
+        <w:t>Frontend: Wireframes</w:t>
+      </w:r>
+      <w:bookmarkEnd w:id="24"/>
     </w:p>
     <w:p>
       <w:pPr>
@@ -11037,548 +11841,367 @@
       </w:pPr>
     </w:p>
     <w:p>
-      <w:r>
-        <w:t xml:space="preserve">In de </w:t>
-      </w:r>
-      <w:proofErr w:type="spellStart"/>
-      <w:r>
-        <w:t>BanKING</w:t>
-      </w:r>
-      <w:proofErr w:type="spellEnd"/>
-      <w:r>
-        <w:t xml:space="preserve"> </w:t>
-      </w:r>
-      <w:r>
-        <w:t xml:space="preserve">applicatie worden meerdere </w:t>
-      </w:r>
-      <w:proofErr w:type="spellStart"/>
-      <w:r>
-        <w:t>dependencies</w:t>
-      </w:r>
-      <w:proofErr w:type="spellEnd"/>
-      <w:r>
-        <w:t xml:space="preserve"> om de </w:t>
-      </w:r>
-      <w:proofErr w:type="spellStart"/>
-      <w:r>
-        <w:t>developement</w:t>
-      </w:r>
-      <w:proofErr w:type="spellEnd"/>
-      <w:r>
-        <w:t xml:space="preserve"> tijd en applicatie te verbeteren, </w:t>
-      </w:r>
-      <w:r>
-        <w:t xml:space="preserve">voor elke </w:t>
-      </w:r>
-      <w:proofErr w:type="spellStart"/>
-      <w:r>
-        <w:t>dependency</w:t>
-      </w:r>
-      <w:proofErr w:type="spellEnd"/>
-      <w:r>
-        <w:t xml:space="preserve"> word uitgelegd </w:t>
-      </w:r>
-      <w:r>
-        <w:rPr>
-          <w:i/>
-          <w:iCs/>
-        </w:rPr>
-        <w:t>wat</w:t>
-      </w:r>
-      <w:r>
-        <w:t xml:space="preserve"> het is en </w:t>
-      </w:r>
-      <w:r>
-        <w:rPr>
-          <w:i/>
-          <w:iCs/>
-        </w:rPr>
-        <w:t xml:space="preserve"> waarom</w:t>
-      </w:r>
-      <w:r>
-        <w:t xml:space="preserve"> </w:t>
-      </w:r>
-      <w:proofErr w:type="spellStart"/>
-      <w:r>
-        <w:t>BanKING</w:t>
-      </w:r>
-      <w:proofErr w:type="spellEnd"/>
-      <w:r>
-        <w:t xml:space="preserve"> dit gebruikt.</w:t>
-      </w:r>
-    </w:p>
-    <w:p/>
-    <w:p>
       <w:pPr>
         <w:pStyle w:val="Kop2"/>
+        <w:rPr>
+          <w:lang w:val="en-US"/>
+        </w:rPr>
       </w:pPr>
-      <w:bookmarkStart w:id="16" w:name="_Toc106880989"/>
-      <w:r>
-        <w:t>JWT:</w:t>
-      </w:r>
-      <w:bookmarkEnd w:id="16"/>
-    </w:p>
-    <w:p/>
-    <w:p>
-      <w:r>
-        <w:t>JWT (ja-</w:t>
-      </w:r>
-      <w:proofErr w:type="spellStart"/>
-      <w:r>
-        <w:t>wt</w:t>
-      </w:r>
-      <w:proofErr w:type="spellEnd"/>
-      <w:r>
-        <w:t xml:space="preserve">) staat voor </w:t>
-      </w:r>
-      <w:proofErr w:type="spellStart"/>
-      <w:r>
-        <w:t>Json</w:t>
-      </w:r>
-      <w:proofErr w:type="spellEnd"/>
-      <w:r>
-        <w:t xml:space="preserve"> Web Token en is een van meerdere manieren om </w:t>
-      </w:r>
-      <w:proofErr w:type="spellStart"/>
-      <w:r>
-        <w:t>authentication</w:t>
-      </w:r>
-      <w:proofErr w:type="spellEnd"/>
-      <w:r>
-        <w:t xml:space="preserve"> en </w:t>
-      </w:r>
-      <w:proofErr w:type="spellStart"/>
-      <w:r>
-        <w:t>authorization</w:t>
-      </w:r>
-      <w:proofErr w:type="spellEnd"/>
-      <w:r>
-        <w:t xml:space="preserve"> te behandelen. Een JWT is een lange set aan karakters die uit 3 gedeelte is gesplitst door middel van punten. Deze 3 gedeeltes zijn:</w:t>
+      <w:r>
+        <w:rPr>
+          <w:lang w:val="en-US"/>
+        </w:rPr>
+        <w:t>Home page:</w:t>
       </w:r>
     </w:p>
     <w:p>
       <w:r>
-        <w:br/>
-        <w:t>1. Header</w:t>
+        <w:rPr>
+          <w:noProof/>
+        </w:rPr>
+        <w:drawing>
+          <wp:inline distT="0" distB="0" distL="0" distR="0" wp14:anchorId="7DD144B5" wp14:editId="022B99B5">
+            <wp:extent cx="5943600" cy="3343275"/>
+            <wp:effectExtent l="0" t="0" r="0" b="9525"/>
+            <wp:docPr id="15" name="Afbeelding 15"/>
+            <wp:cNvGraphicFramePr>
+              <a:graphicFrameLocks xmlns:a="http://schemas.openxmlformats.org/drawingml/2006/main" noChangeAspect="1"/>
+            </wp:cNvGraphicFramePr>
+            <a:graphic xmlns:a="http://schemas.openxmlformats.org/drawingml/2006/main">
+              <a:graphicData uri="http://schemas.openxmlformats.org/drawingml/2006/picture">
+                <pic:pic xmlns:pic="http://schemas.openxmlformats.org/drawingml/2006/picture">
+                  <pic:nvPicPr>
+                    <pic:cNvPr id="15" name="Afbeelding 15"/>
+                    <pic:cNvPicPr/>
+                  </pic:nvPicPr>
+                  <pic:blipFill>
+                    <a:blip r:embed="rId11" cstate="print">
+                      <a:extLst>
+                        <a:ext uri="{28A0092B-C50C-407E-A947-70E740481C1C}">
+                          <a14:useLocalDpi xmlns:a14="http://schemas.microsoft.com/office/drawing/2010/main" val="0"/>
+                        </a:ext>
+                      </a:extLst>
+                    </a:blip>
+                    <a:stretch>
+                      <a:fillRect/>
+                    </a:stretch>
+                  </pic:blipFill>
+                  <pic:spPr>
+                    <a:xfrm>
+                      <a:off x="0" y="0"/>
+                      <a:ext cx="5943600" cy="3343275"/>
+                    </a:xfrm>
+                    <a:prstGeom prst="rect">
+                      <a:avLst/>
+                    </a:prstGeom>
+                  </pic:spPr>
+                </pic:pic>
+              </a:graphicData>
+            </a:graphic>
+          </wp:inline>
+        </w:drawing>
       </w:r>
     </w:p>
-    <w:p>
-      <w:r>
-        <w:t>De Header bevat informatie o</w:t>
-      </w:r>
-      <w:r>
-        <w:t xml:space="preserve">ver de JWT, dit is meestal het algoritme waarmee de token is </w:t>
-      </w:r>
-      <w:proofErr w:type="spellStart"/>
-      <w:r>
-        <w:t>gesigned</w:t>
-      </w:r>
-      <w:proofErr w:type="spellEnd"/>
-      <w:r>
-        <w:t>.</w:t>
-      </w:r>
-    </w:p>
-    <w:p/>
     <w:p>
       <w:pPr>
         <w:rPr>
           <w:lang w:val="en-US"/>
         </w:rPr>
       </w:pPr>
-      <w:r>
+    </w:p>
+    <w:p>
+      <w:pPr>
+        <w:pStyle w:val="Kop2"/>
         <w:rPr>
           <w:lang w:val="en-US"/>
         </w:rPr>
-        <w:t>2. Payload</w:t>
+      </w:pPr>
+      <w:r>
+        <w:rPr>
+          <w:lang w:val="en-US"/>
+        </w:rPr>
+        <w:t>Sign-up page</w:t>
+      </w:r>
+      <w:r>
+        <w:rPr>
+          <w:lang w:val="en-US"/>
+        </w:rPr>
+        <w:t>:</w:t>
       </w:r>
     </w:p>
     <w:p>
-      <w:r>
-        <w:t xml:space="preserve">De </w:t>
-      </w:r>
-      <w:proofErr w:type="spellStart"/>
-      <w:r>
-        <w:t>Payload</w:t>
-      </w:r>
-      <w:proofErr w:type="spellEnd"/>
-      <w:r>
-        <w:t xml:space="preserve"> bevat </w:t>
-      </w:r>
-      <w:r>
-        <w:t>informatie wat de token moet behouden, dit is vaak een gebruiker (subject), de rollen van die gebruiker (claims) en de datum wanneer de token is gemaakt (dit is nodig om te weten wanneer de token ongeldig wordt verklaart).</w:t>
-      </w:r>
-    </w:p>
-    <w:p/>
-    <w:p>
-      <w:r>
-        <w:t xml:space="preserve">3.  </w:t>
-      </w:r>
-      <w:proofErr w:type="spellStart"/>
-      <w:r>
-        <w:t>Signature</w:t>
-      </w:r>
-      <w:proofErr w:type="spellEnd"/>
+      <w:pPr>
+        <w:rPr>
+          <w:lang w:val="en-US"/>
+        </w:rPr>
+      </w:pPr>
+      <w:r>
+        <w:rPr>
+          <w:noProof/>
+        </w:rPr>
+        <w:drawing>
+          <wp:inline distT="0" distB="0" distL="0" distR="0" wp14:anchorId="4FBDDD09" wp14:editId="60FBBDA3">
+            <wp:extent cx="5943600" cy="3343275"/>
+            <wp:effectExtent l="0" t="0" r="0" b="9525"/>
+            <wp:docPr id="17" name="Afbeelding 17"/>
+            <wp:cNvGraphicFramePr>
+              <a:graphicFrameLocks xmlns:a="http://schemas.openxmlformats.org/drawingml/2006/main" noChangeAspect="1"/>
+            </wp:cNvGraphicFramePr>
+            <a:graphic xmlns:a="http://schemas.openxmlformats.org/drawingml/2006/main">
+              <a:graphicData uri="http://schemas.openxmlformats.org/drawingml/2006/picture">
+                <pic:pic xmlns:pic="http://schemas.openxmlformats.org/drawingml/2006/picture">
+                  <pic:nvPicPr>
+                    <pic:cNvPr id="17" name="Afbeelding 17"/>
+                    <pic:cNvPicPr/>
+                  </pic:nvPicPr>
+                  <pic:blipFill>
+                    <a:blip r:embed="rId12" cstate="print">
+                      <a:extLst>
+                        <a:ext uri="{28A0092B-C50C-407E-A947-70E740481C1C}">
+                          <a14:useLocalDpi xmlns:a14="http://schemas.microsoft.com/office/drawing/2010/main" val="0"/>
+                        </a:ext>
+                      </a:extLst>
+                    </a:blip>
+                    <a:stretch>
+                      <a:fillRect/>
+                    </a:stretch>
+                  </pic:blipFill>
+                  <pic:spPr>
+                    <a:xfrm>
+                      <a:off x="0" y="0"/>
+                      <a:ext cx="5943600" cy="3343275"/>
+                    </a:xfrm>
+                    <a:prstGeom prst="rect">
+                      <a:avLst/>
+                    </a:prstGeom>
+                  </pic:spPr>
+                </pic:pic>
+              </a:graphicData>
+            </a:graphic>
+          </wp:inline>
+        </w:drawing>
+      </w:r>
     </w:p>
     <w:p>
-      <w:r>
-        <w:t xml:space="preserve">De </w:t>
-      </w:r>
-      <w:proofErr w:type="spellStart"/>
-      <w:r>
-        <w:t>Signature</w:t>
-      </w:r>
-      <w:proofErr w:type="spellEnd"/>
-      <w:r>
-        <w:t xml:space="preserve"> is het laatste en ook </w:t>
-      </w:r>
-      <w:r>
-        <w:t>belangrijkste</w:t>
-      </w:r>
-      <w:r>
-        <w:t xml:space="preserve"> gedeelte van JWT, de </w:t>
-      </w:r>
-      <w:proofErr w:type="spellStart"/>
-      <w:r>
-        <w:t>signature</w:t>
-      </w:r>
-      <w:proofErr w:type="spellEnd"/>
-      <w:r>
-        <w:t xml:space="preserve"> is een soort van check dat de inhoud van de token niet veranderd is. Meestal heeft de applicatie die de </w:t>
-      </w:r>
-      <w:proofErr w:type="spellStart"/>
-      <w:r>
-        <w:t>JWT’s</w:t>
-      </w:r>
-      <w:proofErr w:type="spellEnd"/>
-      <w:r>
-        <w:t xml:space="preserve"> </w:t>
-      </w:r>
-      <w:proofErr w:type="spellStart"/>
-      <w:r>
-        <w:t>signed</w:t>
-      </w:r>
-      <w:proofErr w:type="spellEnd"/>
-      <w:r>
-        <w:t xml:space="preserve"> een </w:t>
-      </w:r>
-      <w:proofErr w:type="spellStart"/>
-      <w:r>
-        <w:t>secret</w:t>
-      </w:r>
-      <w:proofErr w:type="spellEnd"/>
-      <w:r>
-        <w:t xml:space="preserve"> die wordt gebruikt met het algoritme om de set karakters te genereren, wanneer de </w:t>
-      </w:r>
-      <w:proofErr w:type="spellStart"/>
-      <w:r>
-        <w:t>JWT’s</w:t>
-      </w:r>
-      <w:proofErr w:type="spellEnd"/>
-      <w:r>
-        <w:t xml:space="preserve"> inhoud veranderd is zal de </w:t>
-      </w:r>
-      <w:proofErr w:type="spellStart"/>
-      <w:r>
-        <w:t>signature</w:t>
-      </w:r>
-      <w:proofErr w:type="spellEnd"/>
-      <w:r>
-        <w:t xml:space="preserve"> niet meer goed zijn en wanneer de </w:t>
-      </w:r>
-      <w:proofErr w:type="spellStart"/>
-      <w:r>
-        <w:t>secret</w:t>
-      </w:r>
-      <w:proofErr w:type="spellEnd"/>
-      <w:r>
-        <w:t xml:space="preserve"> wordt gebruikt om de JWT te </w:t>
-      </w:r>
-      <w:proofErr w:type="spellStart"/>
-      <w:r>
-        <w:t>decoden</w:t>
-      </w:r>
-      <w:proofErr w:type="spellEnd"/>
-      <w:r>
-        <w:t xml:space="preserve"> zal hier een </w:t>
-      </w:r>
-      <w:proofErr w:type="spellStart"/>
-      <w:r>
-        <w:t>inconsitentie</w:t>
-      </w:r>
-      <w:proofErr w:type="spellEnd"/>
-      <w:r>
-        <w:t xml:space="preserve"> ontstaan en de JWT ongeldig maken.</w:t>
-      </w:r>
-      <w:r>
-        <w:t xml:space="preserve"> </w:t>
-      </w:r>
+      <w:pPr>
+        <w:rPr>
+          <w:lang w:val="en-US"/>
+        </w:rPr>
+      </w:pPr>
     </w:p>
     <w:p>
-      <w:r>
-        <w:t xml:space="preserve">Dit wordt in </w:t>
-      </w:r>
-      <w:proofErr w:type="spellStart"/>
-      <w:r>
-        <w:t>BanKING</w:t>
-      </w:r>
-      <w:proofErr w:type="spellEnd"/>
-      <w:r>
-        <w:t xml:space="preserve"> gebruikt omdat het een </w:t>
-      </w:r>
-      <w:r>
-        <w:t xml:space="preserve">goeie oplossing is om serve- </w:t>
-      </w:r>
-      <w:proofErr w:type="spellStart"/>
-      <w:r>
-        <w:t>sided-sessions</w:t>
-      </w:r>
-      <w:proofErr w:type="spellEnd"/>
-      <w:r>
-        <w:t xml:space="preserve"> tegen te gaan zodat de API </w:t>
-      </w:r>
-      <w:proofErr w:type="spellStart"/>
-      <w:r>
-        <w:t>RESTful</w:t>
-      </w:r>
-      <w:proofErr w:type="spellEnd"/>
-      <w:r>
-        <w:t xml:space="preserve"> blijft.</w:t>
-      </w:r>
+      <w:pPr>
+        <w:rPr>
+          <w:lang w:val="en-US"/>
+        </w:rPr>
+      </w:pPr>
     </w:p>
-    <w:p/>
     <w:p>
       <w:pPr>
         <w:pStyle w:val="Kop2"/>
+        <w:rPr>
+          <w:lang w:val="en-US"/>
+        </w:rPr>
       </w:pPr>
-      <w:bookmarkStart w:id="17" w:name="_Toc106880990"/>
-      <w:r>
-        <w:t>Lombok;</w:t>
-      </w:r>
-      <w:bookmarkEnd w:id="17"/>
-      <w:r>
-        <w:br/>
+      <w:r>
+        <w:rPr>
+          <w:lang w:val="en-US"/>
+        </w:rPr>
+        <w:t>Sign</w:t>
+      </w:r>
+      <w:r>
+        <w:rPr>
+          <w:lang w:val="en-US"/>
+        </w:rPr>
+        <w:t>-in-page</w:t>
+      </w:r>
+      <w:r>
+        <w:rPr>
+          <w:lang w:val="en-US"/>
+        </w:rPr>
+        <w:t>:</w:t>
       </w:r>
     </w:p>
     <w:p>
-      <w:r>
-        <w:t xml:space="preserve">Lombok is een </w:t>
-      </w:r>
-      <w:r>
-        <w:t>Java bi</w:t>
-      </w:r>
-      <w:r>
-        <w:t xml:space="preserve">bliotheek die probeert het probleem van </w:t>
-      </w:r>
-      <w:proofErr w:type="spellStart"/>
-      <w:r>
-        <w:t>boilerplate</w:t>
-      </w:r>
-      <w:proofErr w:type="spellEnd"/>
-      <w:r>
-        <w:t xml:space="preserve"> aan te pakken door middel van </w:t>
-      </w:r>
-      <w:proofErr w:type="spellStart"/>
-      <w:r>
-        <w:t>annotations</w:t>
-      </w:r>
-      <w:proofErr w:type="spellEnd"/>
-      <w:r>
-        <w:t xml:space="preserve">. Deze annotaties kunnen boven klassen worden aangeduid en maken (onder de motorkap) dus Java </w:t>
-      </w:r>
-      <w:proofErr w:type="spellStart"/>
-      <w:r>
-        <w:t>boilerplate</w:t>
-      </w:r>
-      <w:proofErr w:type="spellEnd"/>
-      <w:r>
-        <w:t xml:space="preserve"> zodat het schrijven van Java een stuk sneller gaat doordat bijvoorbeeld voor 10 variabelen een </w:t>
-      </w:r>
-      <w:proofErr w:type="spellStart"/>
-      <w:r>
-        <w:t>getter</w:t>
-      </w:r>
-      <w:proofErr w:type="spellEnd"/>
-      <w:r>
-        <w:t xml:space="preserve"> moet maken kun je boven aan in de klasse de annotatie: ‘</w:t>
-      </w:r>
-      <w:proofErr w:type="spellStart"/>
-      <w:r>
-        <w:t>Getter</w:t>
-      </w:r>
-      <w:proofErr w:type="spellEnd"/>
-      <w:r>
-        <w:t xml:space="preserve">’ </w:t>
-      </w:r>
-      <w:r>
-        <w:lastRenderedPageBreak/>
-        <w:t xml:space="preserve">neerzetten en kun je dus </w:t>
-      </w:r>
-      <w:proofErr w:type="spellStart"/>
-      <w:r>
-        <w:t>getters</w:t>
-      </w:r>
-      <w:proofErr w:type="spellEnd"/>
-      <w:r>
-        <w:t xml:space="preserve"> gebruiken zonder ze te maken/zien. Dit zorgt dus voor minder </w:t>
-      </w:r>
-      <w:proofErr w:type="spellStart"/>
-      <w:r>
-        <w:t>boilerplate</w:t>
-      </w:r>
-      <w:proofErr w:type="spellEnd"/>
-      <w:r>
-        <w:t xml:space="preserve"> en schonere/leesbare code.</w:t>
+      <w:pPr>
+        <w:rPr>
+          <w:lang w:val="en-US"/>
+        </w:rPr>
+      </w:pPr>
+      <w:r>
+        <w:rPr>
+          <w:noProof/>
+        </w:rPr>
+        <w:drawing>
+          <wp:inline distT="0" distB="0" distL="0" distR="0" wp14:anchorId="680E2147" wp14:editId="025A68EF">
+            <wp:extent cx="5943600" cy="3343275"/>
+            <wp:effectExtent l="0" t="0" r="0" b="9525"/>
+            <wp:docPr id="16" name="Afbeelding 16"/>
+            <wp:cNvGraphicFramePr>
+              <a:graphicFrameLocks xmlns:a="http://schemas.openxmlformats.org/drawingml/2006/main" noChangeAspect="1"/>
+            </wp:cNvGraphicFramePr>
+            <a:graphic xmlns:a="http://schemas.openxmlformats.org/drawingml/2006/main">
+              <a:graphicData uri="http://schemas.openxmlformats.org/drawingml/2006/picture">
+                <pic:pic xmlns:pic="http://schemas.openxmlformats.org/drawingml/2006/picture">
+                  <pic:nvPicPr>
+                    <pic:cNvPr id="16" name="Afbeelding 16"/>
+                    <pic:cNvPicPr/>
+                  </pic:nvPicPr>
+                  <pic:blipFill>
+                    <a:blip r:embed="rId13" cstate="print">
+                      <a:extLst>
+                        <a:ext uri="{28A0092B-C50C-407E-A947-70E740481C1C}">
+                          <a14:useLocalDpi xmlns:a14="http://schemas.microsoft.com/office/drawing/2010/main" val="0"/>
+                        </a:ext>
+                      </a:extLst>
+                    </a:blip>
+                    <a:stretch>
+                      <a:fillRect/>
+                    </a:stretch>
+                  </pic:blipFill>
+                  <pic:spPr>
+                    <a:xfrm>
+                      <a:off x="0" y="0"/>
+                      <a:ext cx="5943600" cy="3343275"/>
+                    </a:xfrm>
+                    <a:prstGeom prst="rect">
+                      <a:avLst/>
+                    </a:prstGeom>
+                  </pic:spPr>
+                </pic:pic>
+              </a:graphicData>
+            </a:graphic>
+          </wp:inline>
+        </w:drawing>
       </w:r>
     </w:p>
-    <w:p/>
+    <w:p>
+      <w:pPr>
+        <w:rPr>
+          <w:lang w:val="en-US"/>
+        </w:rPr>
+      </w:pPr>
+    </w:p>
     <w:p>
       <w:pPr>
         <w:pStyle w:val="Kop2"/>
+        <w:rPr>
+          <w:lang w:val="en-US"/>
+        </w:rPr>
       </w:pPr>
-      <w:bookmarkStart w:id="18" w:name="_Toc106880991"/>
-      <w:proofErr w:type="spellStart"/>
-      <w:r>
-        <w:t>Gson</w:t>
-      </w:r>
-      <w:proofErr w:type="spellEnd"/>
-      <w:r>
+      <w:r>
+        <w:rPr>
+          <w:lang w:val="en-US"/>
+        </w:rPr>
+        <w:t>Account overview page</w:t>
+      </w:r>
+      <w:r>
+        <w:rPr>
+          <w:lang w:val="en-US"/>
+        </w:rPr>
         <w:t>:</w:t>
-      </w:r>
-      <w:bookmarkEnd w:id="18"/>
-      <w:r>
-        <w:br/>
       </w:r>
     </w:p>
     <w:p>
-      <w:proofErr w:type="spellStart"/>
-      <w:r>
-        <w:t>Gson</w:t>
-      </w:r>
-      <w:proofErr w:type="spellEnd"/>
-      <w:r>
-        <w:t xml:space="preserve"> is een </w:t>
-      </w:r>
-      <w:proofErr w:type="spellStart"/>
-      <w:r>
-        <w:t>library</w:t>
-      </w:r>
-      <w:proofErr w:type="spellEnd"/>
-      <w:r>
-        <w:t xml:space="preserve"> die wordt</w:t>
-      </w:r>
-      <w:r>
-        <w:t xml:space="preserve"> gebruikt voor het parsen en formatteren van JSON. Dit maakt het makkelijk om binnenkomende </w:t>
-      </w:r>
-      <w:proofErr w:type="spellStart"/>
-      <w:r>
-        <w:t>requests</w:t>
-      </w:r>
-      <w:proofErr w:type="spellEnd"/>
-      <w:r>
-        <w:t xml:space="preserve"> makkelijk uit elkaar te halen, en responses makkelijker te formatteren.</w:t>
+      <w:pPr>
+        <w:rPr>
+          <w:lang w:val="en-US"/>
+        </w:rPr>
+      </w:pPr>
+      <w:r>
+        <w:rPr>
+          <w:noProof/>
+        </w:rPr>
+        <w:drawing>
+          <wp:inline distT="0" distB="0" distL="0" distR="0" wp14:anchorId="067D418D" wp14:editId="1F7B990F">
+            <wp:extent cx="5943600" cy="3343275"/>
+            <wp:effectExtent l="0" t="0" r="0" b="9525"/>
+            <wp:docPr id="14" name="Afbeelding 14"/>
+            <wp:cNvGraphicFramePr>
+              <a:graphicFrameLocks xmlns:a="http://schemas.openxmlformats.org/drawingml/2006/main" noChangeAspect="1"/>
+            </wp:cNvGraphicFramePr>
+            <a:graphic xmlns:a="http://schemas.openxmlformats.org/drawingml/2006/main">
+              <a:graphicData uri="http://schemas.openxmlformats.org/drawingml/2006/picture">
+                <pic:pic xmlns:pic="http://schemas.openxmlformats.org/drawingml/2006/picture">
+                  <pic:nvPicPr>
+                    <pic:cNvPr id="14" name="Afbeelding 14"/>
+                    <pic:cNvPicPr/>
+                  </pic:nvPicPr>
+                  <pic:blipFill>
+                    <a:blip r:embed="rId14" cstate="print">
+                      <a:extLst>
+                        <a:ext uri="{28A0092B-C50C-407E-A947-70E740481C1C}">
+                          <a14:useLocalDpi xmlns:a14="http://schemas.microsoft.com/office/drawing/2010/main" val="0"/>
+                        </a:ext>
+                      </a:extLst>
+                    </a:blip>
+                    <a:stretch>
+                      <a:fillRect/>
+                    </a:stretch>
+                  </pic:blipFill>
+                  <pic:spPr>
+                    <a:xfrm>
+                      <a:off x="0" y="0"/>
+                      <a:ext cx="5943600" cy="3343275"/>
+                    </a:xfrm>
+                    <a:prstGeom prst="rect">
+                      <a:avLst/>
+                    </a:prstGeom>
+                  </pic:spPr>
+                </pic:pic>
+              </a:graphicData>
+            </a:graphic>
+          </wp:inline>
+        </w:drawing>
       </w:r>
     </w:p>
-    <w:p/>
     <w:p>
       <w:pPr>
-        <w:pStyle w:val="Kop2"/>
+        <w:rPr>
+          <w:lang w:val="en-US"/>
+        </w:rPr>
       </w:pPr>
-      <w:bookmarkStart w:id="19" w:name="_Toc106880992"/>
-      <w:r>
-        <w:t>Spring Security</w:t>
-      </w:r>
-      <w:bookmarkEnd w:id="19"/>
-    </w:p>
-    <w:p/>
-    <w:p>
-      <w:r>
-        <w:t xml:space="preserve">De laatste </w:t>
-      </w:r>
-      <w:proofErr w:type="spellStart"/>
-      <w:r>
-        <w:t>library</w:t>
-      </w:r>
-      <w:proofErr w:type="spellEnd"/>
-      <w:r>
-        <w:t xml:space="preserve"> die wordt gebruikt in </w:t>
-      </w:r>
-      <w:proofErr w:type="spellStart"/>
-      <w:r>
-        <w:t>BanKING</w:t>
-      </w:r>
-      <w:proofErr w:type="spellEnd"/>
-      <w:r>
-        <w:t xml:space="preserve"> is Spring Security, spring security bied een hele set aan tools aan om een applicatie veiliger te maken (filters, </w:t>
-      </w:r>
-      <w:proofErr w:type="spellStart"/>
-      <w:r>
-        <w:t>configuratie’s</w:t>
-      </w:r>
-      <w:proofErr w:type="spellEnd"/>
-      <w:r>
-        <w:t xml:space="preserve">, </w:t>
-      </w:r>
-      <w:proofErr w:type="spellStart"/>
-      <w:r>
-        <w:t>etc</w:t>
-      </w:r>
-      <w:proofErr w:type="spellEnd"/>
-      <w:r>
-        <w:t xml:space="preserve">). </w:t>
-      </w:r>
-      <w:proofErr w:type="spellStart"/>
-      <w:r>
-        <w:t>BanKING</w:t>
-      </w:r>
-      <w:proofErr w:type="spellEnd"/>
-      <w:r>
-        <w:t xml:space="preserve"> gebruikt geen van deze features omdat dit simpelweg overkill was voor deze applicatie. De reden dat ik deze </w:t>
-      </w:r>
-      <w:proofErr w:type="spellStart"/>
-      <w:r>
-        <w:t>library</w:t>
-      </w:r>
-      <w:proofErr w:type="spellEnd"/>
-      <w:r>
-        <w:t xml:space="preserve"> nog wel benoem is omdat Spring Security </w:t>
-      </w:r>
-      <w:proofErr w:type="spellStart"/>
-      <w:r>
-        <w:t>BCryptPasswordEncoder</w:t>
-      </w:r>
-      <w:proofErr w:type="spellEnd"/>
-      <w:r>
-        <w:t xml:space="preserve"> bevat wat ik gebruik om de wachtwoorden van de gebruikers te </w:t>
-      </w:r>
-      <w:proofErr w:type="spellStart"/>
-      <w:r>
-        <w:t>Hashen</w:t>
-      </w:r>
-      <w:proofErr w:type="spellEnd"/>
-      <w:r>
-        <w:t xml:space="preserve">, dit betekent dat het wachtwoord aan het </w:t>
-      </w:r>
-      <w:proofErr w:type="spellStart"/>
-      <w:r>
-        <w:t>BCrypt</w:t>
-      </w:r>
-      <w:proofErr w:type="spellEnd"/>
-      <w:r>
-        <w:t xml:space="preserve"> algoritme wordt gevoerd en dat daar een gefixeerde lengte aan karakters uitkomt waardoor zelfs </w:t>
-      </w:r>
-      <w:proofErr w:type="spellStart"/>
-      <w:r>
-        <w:t>BanKING</w:t>
-      </w:r>
-      <w:proofErr w:type="spellEnd"/>
-      <w:r>
-        <w:t xml:space="preserve"> de wachtwoorden van de gebruikers niet weet.</w:t>
-      </w:r>
     </w:p>
     <w:p>
-      <w:r>
+      <w:pPr>
+        <w:rPr>
+          <w:lang w:val="en-US"/>
+        </w:rPr>
+      </w:pPr>
+    </w:p>
+    <w:p>
+      <w:pPr>
+        <w:rPr>
+          <w:lang w:val="en-US"/>
+        </w:rPr>
+      </w:pPr>
+      <w:r>
+        <w:rPr>
+          <w:lang w:val="en-US"/>
+        </w:rPr>
         <w:br w:type="page"/>
       </w:r>
+    </w:p>
+    <w:p>
+      <w:pPr>
+        <w:rPr>
+          <w:lang w:val="en-US"/>
+        </w:rPr>
+      </w:pPr>
+    </w:p>
+    <w:p>
+      <w:pPr>
+        <w:rPr>
+          <w:lang w:val="en-US"/>
+        </w:rPr>
+      </w:pPr>
+    </w:p>
+    <w:p>
+      <w:pPr>
+        <w:rPr>
+          <w:lang w:val="en-US"/>
+        </w:rPr>
+      </w:pPr>
     </w:p>
     <w:p>
       <w:pPr>
@@ -11588,132 +12211,14 @@
           <w:lang w:val="en-US"/>
         </w:rPr>
       </w:pPr>
-      <w:bookmarkStart w:id="20" w:name="_Toc106880993"/>
+      <w:bookmarkStart w:id="25" w:name="_Toc106881063"/>
       <w:r>
         <w:rPr>
           <w:lang w:val="en-US"/>
         </w:rPr>
-        <w:lastRenderedPageBreak/>
-        <w:t>Frontend: Functionality Description</w:t>
-      </w:r>
-      <w:bookmarkEnd w:id="20"/>
-    </w:p>
-    <w:p>
-      <w:pPr>
-        <w:rPr>
-          <w:lang w:val="en-US"/>
-        </w:rPr>
-      </w:pPr>
-    </w:p>
-    <w:p>
-      <w:r>
-        <w:t xml:space="preserve">De </w:t>
-      </w:r>
-      <w:proofErr w:type="spellStart"/>
-      <w:r>
-        <w:t>Frontend</w:t>
-      </w:r>
-      <w:proofErr w:type="spellEnd"/>
-      <w:r>
-        <w:t xml:space="preserve"> van </w:t>
-      </w:r>
-      <w:proofErr w:type="spellStart"/>
-      <w:r>
-        <w:t>BanKING</w:t>
-      </w:r>
-      <w:proofErr w:type="spellEnd"/>
-      <w:r>
-        <w:t xml:space="preserve"> i</w:t>
-      </w:r>
-      <w:r>
-        <w:t xml:space="preserve">s volledige geschreven in </w:t>
-      </w:r>
-      <w:proofErr w:type="spellStart"/>
-      <w:r>
-        <w:t>vanilla</w:t>
-      </w:r>
-      <w:proofErr w:type="spellEnd"/>
-      <w:r>
-        <w:t xml:space="preserve"> HTML/CSS/</w:t>
-      </w:r>
-      <w:proofErr w:type="spellStart"/>
-      <w:r>
-        <w:t>JavaScript</w:t>
-      </w:r>
-      <w:proofErr w:type="spellEnd"/>
-      <w:r>
-        <w:t xml:space="preserve"> en is gemaakt om het communiceren met de </w:t>
-      </w:r>
-      <w:proofErr w:type="spellStart"/>
-      <w:r>
-        <w:t>restapi</w:t>
-      </w:r>
-      <w:proofErr w:type="spellEnd"/>
-      <w:r>
-        <w:t xml:space="preserve"> te versimpelen voor gebruikers. Om dit voor elkaar te krijgen zijn er nette en opgemaakte pagina’s gemaakt met feedback op elke actie zodat het ondernemen van </w:t>
-      </w:r>
-      <w:proofErr w:type="spellStart"/>
-      <w:r>
-        <w:t>actie’s</w:t>
-      </w:r>
-      <w:proofErr w:type="spellEnd"/>
-      <w:r>
-        <w:t xml:space="preserve"> op de API net zo simp</w:t>
-      </w:r>
-    </w:p>
-    <w:p>
-      <w:r>
-        <w:br w:type="page"/>
-      </w:r>
-    </w:p>
-    <w:p>
-      <w:pPr>
-        <w:pStyle w:val="Kop1"/>
-        <w:jc w:val="center"/>
-        <w:rPr>
-          <w:lang w:val="en-US"/>
-        </w:rPr>
-      </w:pPr>
-      <w:bookmarkStart w:id="21" w:name="_Toc106880994"/>
-      <w:r>
-        <w:rPr>
-          <w:lang w:val="en-US"/>
-        </w:rPr>
-        <w:lastRenderedPageBreak/>
-        <w:t>Frontend: Wireframes</w:t>
-      </w:r>
-      <w:bookmarkEnd w:id="21"/>
-    </w:p>
-    <w:p>
-      <w:pPr>
-        <w:rPr>
-          <w:lang w:val="en-US"/>
-        </w:rPr>
-      </w:pPr>
-      <w:r>
-        <w:rPr>
-          <w:lang w:val="en-US"/>
-        </w:rPr>
-        <w:br w:type="page"/>
-      </w:r>
-    </w:p>
-    <w:p>
-      <w:pPr>
-        <w:pStyle w:val="Kop1"/>
-        <w:jc w:val="center"/>
-        <w:rPr>
-          <w:lang w:val="en-US"/>
-        </w:rPr>
-      </w:pPr>
-      <w:bookmarkStart w:id="22" w:name="_Toc106880995"/>
-      <w:r>
-        <w:rPr>
-          <w:lang w:val="en-US"/>
-        </w:rPr>
-        <w:lastRenderedPageBreak/>
         <w:t>Frontend: Visual Representations</w:t>
       </w:r>
-      <w:bookmarkEnd w:id="22"/>
+      <w:bookmarkEnd w:id="25"/>
     </w:p>
     <w:p>
       <w:pPr>
@@ -12530,7 +13035,6 @@
   <w:style w:type="character" w:default="1" w:styleId="Standaardalinea-lettertype">
     <w:name w:val="Default Paragraph Font"/>
     <w:uiPriority w:val="1"/>
-    <w:semiHidden/>
     <w:unhideWhenUsed/>
   </w:style>
   <w:style w:type="table" w:default="1" w:styleId="Standaardtabel">

</xml_diff>